<commit_message>
Updating start week definition in template
</commit_message>
<xml_diff>
--- a/templates/Notes.docx
+++ b/templates/Notes.docx
@@ -39,7 +39,27 @@
           <w:sz w:val="20"/>
           <w:szCs w:val="18"/>
         </w:rPr>
-        <w:t>&lt;Scenario_name&gt;_&lt;Outcome&gt;_&lt;</w:t>
+        <w:t>&lt;</w:t>
+      </w:r>
+      <w:proofErr w:type="spellStart"/>
+      <w:r>
+        <w:rPr>
+          <w:rFonts w:ascii="Cambria" w:hAnsi="Cambria"/>
+          <w:i/>
+          <w:sz w:val="20"/>
+          <w:szCs w:val="18"/>
+        </w:rPr>
+        <w:t>Scenario_name</w:t>
+      </w:r>
+      <w:proofErr w:type="spellEnd"/>
+      <w:r>
+        <w:rPr>
+          <w:rFonts w:ascii="Cambria" w:hAnsi="Cambria"/>
+          <w:i/>
+          <w:sz w:val="20"/>
+          <w:szCs w:val="18"/>
+        </w:rPr>
+        <w:t>&gt;_&lt;Outcome&gt;_&lt;</w:t>
       </w:r>
       <w:r>
         <w:rPr>
@@ -101,13 +121,23 @@
           <w:szCs w:val="18"/>
         </w:rPr>
       </w:pPr>
-      <w:r>
-        <w:rPr>
-          <w:rFonts w:ascii="Cambria" w:hAnsi="Cambria"/>
-          <w:sz w:val="20"/>
-          <w:szCs w:val="18"/>
-        </w:rPr>
-        <w:t>Scenario_name: HP01 - HP24, RL01 - RL08</w:t>
+      <w:proofErr w:type="spellStart"/>
+      <w:r>
+        <w:rPr>
+          <w:rFonts w:ascii="Cambria" w:hAnsi="Cambria"/>
+          <w:sz w:val="20"/>
+          <w:szCs w:val="18"/>
+        </w:rPr>
+        <w:t>Scenario_name</w:t>
+      </w:r>
+      <w:proofErr w:type="spellEnd"/>
+      <w:r>
+        <w:rPr>
+          <w:rFonts w:ascii="Cambria" w:hAnsi="Cambria"/>
+          <w:sz w:val="20"/>
+          <w:szCs w:val="18"/>
+        </w:rPr>
+        <w:t>: HP01 - HP24, RL01 - RL08</w:t>
       </w:r>
     </w:p>
     <w:p>
@@ -130,7 +160,61 @@
           <w:sz w:val="20"/>
           <w:szCs w:val="18"/>
         </w:rPr>
-        <w:t>Outcome: {SymIllness, Hosp, Deaths, AntiviralTX}</w:t>
+        <w:t>Outcome: {</w:t>
+      </w:r>
+      <w:proofErr w:type="spellStart"/>
+      <w:r>
+        <w:rPr>
+          <w:rFonts w:ascii="Cambria" w:hAnsi="Cambria"/>
+          <w:sz w:val="20"/>
+          <w:szCs w:val="18"/>
+        </w:rPr>
+        <w:t>SymIllness</w:t>
+      </w:r>
+      <w:proofErr w:type="spellEnd"/>
+      <w:r>
+        <w:rPr>
+          <w:rFonts w:ascii="Cambria" w:hAnsi="Cambria"/>
+          <w:sz w:val="20"/>
+          <w:szCs w:val="18"/>
+        </w:rPr>
+        <w:t xml:space="preserve">, </w:t>
+      </w:r>
+      <w:proofErr w:type="spellStart"/>
+      <w:r>
+        <w:rPr>
+          <w:rFonts w:ascii="Cambria" w:hAnsi="Cambria"/>
+          <w:sz w:val="20"/>
+          <w:szCs w:val="18"/>
+        </w:rPr>
+        <w:t>Hosp</w:t>
+      </w:r>
+      <w:proofErr w:type="spellEnd"/>
+      <w:r>
+        <w:rPr>
+          <w:rFonts w:ascii="Cambria" w:hAnsi="Cambria"/>
+          <w:sz w:val="20"/>
+          <w:szCs w:val="18"/>
+        </w:rPr>
+        <w:t xml:space="preserve">, Deaths, </w:t>
+      </w:r>
+      <w:proofErr w:type="spellStart"/>
+      <w:r>
+        <w:rPr>
+          <w:rFonts w:ascii="Cambria" w:hAnsi="Cambria"/>
+          <w:sz w:val="20"/>
+          <w:szCs w:val="18"/>
+        </w:rPr>
+        <w:t>AntiviralTX</w:t>
+      </w:r>
+      <w:proofErr w:type="spellEnd"/>
+      <w:r>
+        <w:rPr>
+          <w:rFonts w:ascii="Cambria" w:hAnsi="Cambria"/>
+          <w:sz w:val="20"/>
+          <w:szCs w:val="18"/>
+        </w:rPr>
+        <w:t>}</w:t>
       </w:r>
     </w:p>
     <w:p>
@@ -313,6 +397,7 @@
           <w:szCs w:val="18"/>
         </w:rPr>
       </w:pPr>
+      <w:proofErr w:type="spellStart"/>
       <w:r>
         <w:rPr>
           <w:rFonts w:ascii="Cambria" w:hAnsi="Cambria"/>
@@ -321,6 +406,7 @@
         </w:rPr>
         <w:t>Agegroup</w:t>
       </w:r>
+      <w:proofErr w:type="spellEnd"/>
     </w:p>
     <w:p>
       <w:pPr>
@@ -342,7 +428,97 @@
           <w:sz w:val="20"/>
           <w:szCs w:val="18"/>
         </w:rPr>
-        <w:t>Valid: {0-4 yr, 5-17 yr, 18-49 yr, 50-64 yr, 65+ yr, Overall}</w:t>
+        <w:t xml:space="preserve">Valid: {0-4 </w:t>
+      </w:r>
+      <w:proofErr w:type="spellStart"/>
+      <w:r>
+        <w:rPr>
+          <w:rFonts w:ascii="Cambria" w:hAnsi="Cambria"/>
+          <w:sz w:val="20"/>
+          <w:szCs w:val="18"/>
+        </w:rPr>
+        <w:t>yr</w:t>
+      </w:r>
+      <w:proofErr w:type="spellEnd"/>
+      <w:r>
+        <w:rPr>
+          <w:rFonts w:ascii="Cambria" w:hAnsi="Cambria"/>
+          <w:sz w:val="20"/>
+          <w:szCs w:val="18"/>
+        </w:rPr>
+        <w:t xml:space="preserve">, 5-17 </w:t>
+      </w:r>
+      <w:proofErr w:type="spellStart"/>
+      <w:r>
+        <w:rPr>
+          <w:rFonts w:ascii="Cambria" w:hAnsi="Cambria"/>
+          <w:sz w:val="20"/>
+          <w:szCs w:val="18"/>
+        </w:rPr>
+        <w:t>yr</w:t>
+      </w:r>
+      <w:proofErr w:type="spellEnd"/>
+      <w:r>
+        <w:rPr>
+          <w:rFonts w:ascii="Cambria" w:hAnsi="Cambria"/>
+          <w:sz w:val="20"/>
+          <w:szCs w:val="18"/>
+        </w:rPr>
+        <w:t xml:space="preserve">, 18-49 </w:t>
+      </w:r>
+      <w:proofErr w:type="spellStart"/>
+      <w:r>
+        <w:rPr>
+          <w:rFonts w:ascii="Cambria" w:hAnsi="Cambria"/>
+          <w:sz w:val="20"/>
+          <w:szCs w:val="18"/>
+        </w:rPr>
+        <w:t>yr</w:t>
+      </w:r>
+      <w:proofErr w:type="spellEnd"/>
+      <w:r>
+        <w:rPr>
+          <w:rFonts w:ascii="Cambria" w:hAnsi="Cambria"/>
+          <w:sz w:val="20"/>
+          <w:szCs w:val="18"/>
+        </w:rPr>
+        <w:t xml:space="preserve">, 50-64 </w:t>
+      </w:r>
+      <w:proofErr w:type="spellStart"/>
+      <w:r>
+        <w:rPr>
+          <w:rFonts w:ascii="Cambria" w:hAnsi="Cambria"/>
+          <w:sz w:val="20"/>
+          <w:szCs w:val="18"/>
+        </w:rPr>
+        <w:t>yr</w:t>
+      </w:r>
+      <w:proofErr w:type="spellEnd"/>
+      <w:r>
+        <w:rPr>
+          <w:rFonts w:ascii="Cambria" w:hAnsi="Cambria"/>
+          <w:sz w:val="20"/>
+          <w:szCs w:val="18"/>
+        </w:rPr>
+        <w:t xml:space="preserve">, 65+ </w:t>
+      </w:r>
+      <w:proofErr w:type="spellStart"/>
+      <w:r>
+        <w:rPr>
+          <w:rFonts w:ascii="Cambria" w:hAnsi="Cambria"/>
+          <w:sz w:val="20"/>
+          <w:szCs w:val="18"/>
+        </w:rPr>
+        <w:t>yr</w:t>
+      </w:r>
+      <w:proofErr w:type="spellEnd"/>
+      <w:r>
+        <w:rPr>
+          <w:rFonts w:ascii="Cambria" w:hAnsi="Cambria"/>
+          <w:sz w:val="20"/>
+          <w:szCs w:val="18"/>
+        </w:rPr>
+        <w:t>, Overall}</w:t>
       </w:r>
     </w:p>
     <w:p>
@@ -365,7 +541,97 @@
           <w:sz w:val="20"/>
           <w:szCs w:val="18"/>
         </w:rPr>
-        <w:t>Required: {0-4 yr, 5-17 yr, 18-49 yr, 50-64 yr, 65+ yr, Overall}</w:t>
+        <w:t xml:space="preserve">Required: {0-4 </w:t>
+      </w:r>
+      <w:proofErr w:type="spellStart"/>
+      <w:r>
+        <w:rPr>
+          <w:rFonts w:ascii="Cambria" w:hAnsi="Cambria"/>
+          <w:sz w:val="20"/>
+          <w:szCs w:val="18"/>
+        </w:rPr>
+        <w:t>yr</w:t>
+      </w:r>
+      <w:proofErr w:type="spellEnd"/>
+      <w:r>
+        <w:rPr>
+          <w:rFonts w:ascii="Cambria" w:hAnsi="Cambria"/>
+          <w:sz w:val="20"/>
+          <w:szCs w:val="18"/>
+        </w:rPr>
+        <w:t xml:space="preserve">, 5-17 </w:t>
+      </w:r>
+      <w:proofErr w:type="spellStart"/>
+      <w:r>
+        <w:rPr>
+          <w:rFonts w:ascii="Cambria" w:hAnsi="Cambria"/>
+          <w:sz w:val="20"/>
+          <w:szCs w:val="18"/>
+        </w:rPr>
+        <w:t>yr</w:t>
+      </w:r>
+      <w:proofErr w:type="spellEnd"/>
+      <w:r>
+        <w:rPr>
+          <w:rFonts w:ascii="Cambria" w:hAnsi="Cambria"/>
+          <w:sz w:val="20"/>
+          <w:szCs w:val="18"/>
+        </w:rPr>
+        <w:t xml:space="preserve">, 18-49 </w:t>
+      </w:r>
+      <w:proofErr w:type="spellStart"/>
+      <w:r>
+        <w:rPr>
+          <w:rFonts w:ascii="Cambria" w:hAnsi="Cambria"/>
+          <w:sz w:val="20"/>
+          <w:szCs w:val="18"/>
+        </w:rPr>
+        <w:t>yr</w:t>
+      </w:r>
+      <w:proofErr w:type="spellEnd"/>
+      <w:r>
+        <w:rPr>
+          <w:rFonts w:ascii="Cambria" w:hAnsi="Cambria"/>
+          <w:sz w:val="20"/>
+          <w:szCs w:val="18"/>
+        </w:rPr>
+        <w:t xml:space="preserve">, 50-64 </w:t>
+      </w:r>
+      <w:proofErr w:type="spellStart"/>
+      <w:r>
+        <w:rPr>
+          <w:rFonts w:ascii="Cambria" w:hAnsi="Cambria"/>
+          <w:sz w:val="20"/>
+          <w:szCs w:val="18"/>
+        </w:rPr>
+        <w:t>yr</w:t>
+      </w:r>
+      <w:proofErr w:type="spellEnd"/>
+      <w:r>
+        <w:rPr>
+          <w:rFonts w:ascii="Cambria" w:hAnsi="Cambria"/>
+          <w:sz w:val="20"/>
+          <w:szCs w:val="18"/>
+        </w:rPr>
+        <w:t xml:space="preserve">, 65+ </w:t>
+      </w:r>
+      <w:proofErr w:type="spellStart"/>
+      <w:r>
+        <w:rPr>
+          <w:rFonts w:ascii="Cambria" w:hAnsi="Cambria"/>
+          <w:sz w:val="20"/>
+          <w:szCs w:val="18"/>
+        </w:rPr>
+        <w:t>yr</w:t>
+      </w:r>
+      <w:proofErr w:type="spellEnd"/>
+      <w:r>
+        <w:rPr>
+          <w:rFonts w:ascii="Cambria" w:hAnsi="Cambria"/>
+          <w:sz w:val="20"/>
+          <w:szCs w:val="18"/>
+        </w:rPr>
+        <w:t>, Overall}</w:t>
       </w:r>
     </w:p>
     <w:p>
@@ -566,13 +832,23 @@
           <w:szCs w:val="18"/>
         </w:rPr>
       </w:pPr>
-      <w:r>
-        <w:rPr>
-          <w:rFonts w:ascii="Cambria" w:hAnsi="Cambria"/>
-          <w:sz w:val="20"/>
-          <w:szCs w:val="18"/>
-        </w:rPr>
-        <w:t xml:space="preserve">Probablistic: </w:t>
+      <w:proofErr w:type="spellStart"/>
+      <w:r>
+        <w:rPr>
+          <w:rFonts w:ascii="Cambria" w:hAnsi="Cambria"/>
+          <w:sz w:val="20"/>
+          <w:szCs w:val="18"/>
+        </w:rPr>
+        <w:t>Probablistic</w:t>
+      </w:r>
+      <w:proofErr w:type="spellEnd"/>
+      <w:r>
+        <w:rPr>
+          <w:rFonts w:ascii="Cambria" w:hAnsi="Cambria"/>
+          <w:sz w:val="20"/>
+          <w:szCs w:val="18"/>
+        </w:rPr>
+        <w:t xml:space="preserve">: </w:t>
       </w:r>
       <w:r>
         <w:rPr>
@@ -590,6 +866,7 @@
         </w:rPr>
         <w:t>&lt;</w:t>
       </w:r>
+      <w:proofErr w:type="spellStart"/>
       <w:r>
         <w:rPr>
           <w:rFonts w:ascii="Cambria" w:hAnsi="Cambria"/>
@@ -599,6 +876,7 @@
         </w:rPr>
         <w:t>range_min</w:t>
       </w:r>
+      <w:proofErr w:type="spellEnd"/>
       <w:r>
         <w:rPr>
           <w:rFonts w:ascii="Cambria" w:hAnsi="Cambria"/>
@@ -616,6 +894,7 @@
         </w:rPr>
         <w:t>-&lt;</w:t>
       </w:r>
+      <w:proofErr w:type="spellStart"/>
       <w:r>
         <w:rPr>
           <w:rFonts w:ascii="Cambria" w:hAnsi="Cambria"/>
@@ -625,6 +904,7 @@
         </w:rPr>
         <w:t>range_max</w:t>
       </w:r>
+      <w:proofErr w:type="spellEnd"/>
       <w:r>
         <w:rPr>
           <w:rFonts w:ascii="Cambria" w:hAnsi="Cambria"/>
@@ -656,6 +936,7 @@
           <w:szCs w:val="18"/>
         </w:rPr>
       </w:pPr>
+      <w:proofErr w:type="spellStart"/>
       <w:r>
         <w:rPr>
           <w:rFonts w:ascii="Cambria" w:hAnsi="Cambria"/>
@@ -664,6 +945,7 @@
         </w:rPr>
         <w:t>SymIllness</w:t>
       </w:r>
+      <w:proofErr w:type="spellEnd"/>
       <w:r>
         <w:rPr>
           <w:rFonts w:ascii="Cambria" w:hAnsi="Cambria"/>
@@ -703,6 +985,7 @@
           <w:szCs w:val="18"/>
         </w:rPr>
       </w:pPr>
+      <w:proofErr w:type="spellStart"/>
       <w:r>
         <w:rPr>
           <w:rFonts w:ascii="Cambria" w:hAnsi="Cambria"/>
@@ -712,6 +995,7 @@
         </w:rPr>
         <w:t>range_min</w:t>
       </w:r>
+      <w:proofErr w:type="spellEnd"/>
       <w:r>
         <w:rPr>
           <w:rFonts w:ascii="Cambria" w:hAnsi="Cambria"/>
@@ -728,6 +1012,7 @@
         </w:rPr>
         <w:t xml:space="preserve"> </w:t>
       </w:r>
+      <w:proofErr w:type="spellStart"/>
       <w:r>
         <w:rPr>
           <w:rFonts w:ascii="Cambria" w:hAnsi="Cambria"/>
@@ -737,6 +1022,7 @@
         </w:rPr>
         <w:t>range_max</w:t>
       </w:r>
+      <w:proofErr w:type="spellEnd"/>
       <w:r>
         <w:rPr>
           <w:rFonts w:ascii="Cambria" w:hAnsi="Cambria"/>
@@ -784,13 +1070,23 @@
           <w:szCs w:val="18"/>
         </w:rPr>
       </w:pPr>
-      <w:r>
-        <w:rPr>
-          <w:rFonts w:ascii="Cambria" w:hAnsi="Cambria"/>
-          <w:sz w:val="20"/>
-          <w:szCs w:val="18"/>
-        </w:rPr>
-        <w:t>Hosp (per 100000 persons)</w:t>
+      <w:proofErr w:type="spellStart"/>
+      <w:r>
+        <w:rPr>
+          <w:rFonts w:ascii="Cambria" w:hAnsi="Cambria"/>
+          <w:sz w:val="20"/>
+          <w:szCs w:val="18"/>
+        </w:rPr>
+        <w:t>Hosp</w:t>
+      </w:r>
+      <w:proofErr w:type="spellEnd"/>
+      <w:r>
+        <w:rPr>
+          <w:rFonts w:ascii="Cambria" w:hAnsi="Cambria"/>
+          <w:sz w:val="20"/>
+          <w:szCs w:val="18"/>
+        </w:rPr>
+        <w:t xml:space="preserve"> (per 100000 persons)</w:t>
       </w:r>
       <w:r>
         <w:rPr>
@@ -815,6 +1111,7 @@
           <w:szCs w:val="18"/>
         </w:rPr>
       </w:pPr>
+      <w:proofErr w:type="spellStart"/>
       <w:r>
         <w:rPr>
           <w:rFonts w:ascii="Cambria" w:hAnsi="Cambria"/>
@@ -824,6 +1121,7 @@
         </w:rPr>
         <w:t>range_min</w:t>
       </w:r>
+      <w:proofErr w:type="spellEnd"/>
       <w:r>
         <w:rPr>
           <w:rFonts w:ascii="Cambria" w:hAnsi="Cambria"/>
@@ -842,6 +1140,7 @@
         </w:rPr>
         <w:t xml:space="preserve"> = .1; </w:t>
       </w:r>
+      <w:proofErr w:type="spellStart"/>
       <w:r>
         <w:rPr>
           <w:rFonts w:ascii="Cambria" w:hAnsi="Cambria"/>
@@ -851,6 +1150,7 @@
         </w:rPr>
         <w:t>range_max</w:t>
       </w:r>
+      <w:proofErr w:type="spellEnd"/>
       <w:r>
         <w:rPr>
           <w:rFonts w:ascii="Cambria" w:hAnsi="Cambria"/>
@@ -937,6 +1237,7 @@
           <w:szCs w:val="18"/>
         </w:rPr>
       </w:pPr>
+      <w:proofErr w:type="spellStart"/>
       <w:r>
         <w:rPr>
           <w:rFonts w:ascii="Cambria" w:hAnsi="Cambria"/>
@@ -946,6 +1247,7 @@
         </w:rPr>
         <w:t>range_min</w:t>
       </w:r>
+      <w:proofErr w:type="spellEnd"/>
       <w:r>
         <w:rPr>
           <w:rFonts w:ascii="Cambria" w:hAnsi="Cambria"/>
@@ -972,6 +1274,7 @@
         </w:rPr>
         <w:t xml:space="preserve"> </w:t>
       </w:r>
+      <w:proofErr w:type="spellStart"/>
       <w:r>
         <w:rPr>
           <w:rFonts w:ascii="Cambria" w:hAnsi="Cambria"/>
@@ -981,6 +1284,7 @@
         </w:rPr>
         <w:t>range_max</w:t>
       </w:r>
+      <w:proofErr w:type="spellEnd"/>
       <w:r>
         <w:rPr>
           <w:rFonts w:ascii="Cambria" w:hAnsi="Cambria"/>
@@ -1020,6 +1324,7 @@
           <w:szCs w:val="18"/>
         </w:rPr>
       </w:pPr>
+      <w:proofErr w:type="spellStart"/>
       <w:r>
         <w:rPr>
           <w:rFonts w:ascii="Cambria" w:hAnsi="Cambria"/>
@@ -1028,6 +1333,7 @@
         </w:rPr>
         <w:t>AntiviralTX</w:t>
       </w:r>
+      <w:proofErr w:type="spellEnd"/>
       <w:r>
         <w:rPr>
           <w:rFonts w:ascii="Cambria" w:hAnsi="Cambria"/>
@@ -1083,6 +1389,7 @@
           <w:szCs w:val="18"/>
         </w:rPr>
       </w:pPr>
+      <w:proofErr w:type="spellStart"/>
       <w:r>
         <w:rPr>
           <w:rFonts w:ascii="Cambria" w:hAnsi="Cambria"/>
@@ -1092,6 +1399,7 @@
         </w:rPr>
         <w:t>range_min</w:t>
       </w:r>
+      <w:proofErr w:type="spellEnd"/>
       <w:r>
         <w:rPr>
           <w:rFonts w:ascii="Cambria" w:hAnsi="Cambria"/>
@@ -1110,6 +1418,7 @@
         </w:rPr>
         <w:t xml:space="preserve"> = .1; </w:t>
       </w:r>
+      <w:proofErr w:type="spellStart"/>
       <w:r>
         <w:rPr>
           <w:rFonts w:ascii="Cambria" w:hAnsi="Cambria"/>
@@ -1119,6 +1428,7 @@
         </w:rPr>
         <w:t>range_max</w:t>
       </w:r>
+      <w:proofErr w:type="spellEnd"/>
       <w:r>
         <w:rPr>
           <w:rFonts w:ascii="Cambria" w:hAnsi="Cambria"/>
@@ -1180,7 +1490,43 @@
           <w:sz w:val="20"/>
           <w:szCs w:val="18"/>
         </w:rPr>
-        <w:t xml:space="preserve"> sm.mean, sm.median,</w:t>
+        <w:t xml:space="preserve"> </w:t>
+      </w:r>
+      <w:proofErr w:type="spellStart"/>
+      <w:r>
+        <w:rPr>
+          <w:rFonts w:ascii="Cambria" w:hAnsi="Cambria"/>
+          <w:sz w:val="20"/>
+          <w:szCs w:val="18"/>
+        </w:rPr>
+        <w:t>sm.mean</w:t>
+      </w:r>
+      <w:proofErr w:type="spellEnd"/>
+      <w:r>
+        <w:rPr>
+          <w:rFonts w:ascii="Cambria" w:hAnsi="Cambria"/>
+          <w:sz w:val="20"/>
+          <w:szCs w:val="18"/>
+        </w:rPr>
+        <w:t xml:space="preserve">, </w:t>
+      </w:r>
+      <w:proofErr w:type="spellStart"/>
+      <w:r>
+        <w:rPr>
+          <w:rFonts w:ascii="Cambria" w:hAnsi="Cambria"/>
+          <w:sz w:val="20"/>
+          <w:szCs w:val="18"/>
+        </w:rPr>
+        <w:t>sm.median</w:t>
+      </w:r>
+      <w:proofErr w:type="spellEnd"/>
+      <w:r>
+        <w:rPr>
+          <w:rFonts w:ascii="Cambria" w:hAnsi="Cambria"/>
+          <w:sz w:val="20"/>
+          <w:szCs w:val="18"/>
+        </w:rPr>
+        <w:t>,</w:t>
       </w:r>
       <w:r>
         <w:rPr>
@@ -1308,6 +1654,7 @@
           <w:szCs w:val="18"/>
         </w:rPr>
       </w:pPr>
+      <w:proofErr w:type="spellStart"/>
       <w:r>
         <w:rPr>
           <w:rFonts w:ascii="Cambria" w:hAnsi="Cambria"/>
@@ -1316,6 +1663,7 @@
         </w:rPr>
         <w:t>sm.peak</w:t>
       </w:r>
+      <w:proofErr w:type="spellEnd"/>
     </w:p>
     <w:p>
       <w:pPr>
@@ -1331,13 +1679,23 @@
           <w:szCs w:val="18"/>
         </w:rPr>
       </w:pPr>
-      <w:r>
-        <w:rPr>
-          <w:rFonts w:ascii="Cambria" w:hAnsi="Cambria"/>
-          <w:sz w:val="20"/>
-          <w:szCs w:val="18"/>
-        </w:rPr>
-        <w:t>probability that peak occurs during a given week.</w:t>
+      <w:proofErr w:type="gramStart"/>
+      <w:r>
+        <w:rPr>
+          <w:rFonts w:ascii="Cambria" w:hAnsi="Cambria"/>
+          <w:sz w:val="20"/>
+          <w:szCs w:val="18"/>
+        </w:rPr>
+        <w:t>probability</w:t>
+      </w:r>
+      <w:proofErr w:type="gramEnd"/>
+      <w:r>
+        <w:rPr>
+          <w:rFonts w:ascii="Cambria" w:hAnsi="Cambria"/>
+          <w:sz w:val="20"/>
+          <w:szCs w:val="18"/>
+        </w:rPr>
+        <w:t xml:space="preserve"> that peak occurs during a given week.</w:t>
       </w:r>
     </w:p>
     <w:p>
@@ -1393,6 +1751,7 @@
           <w:szCs w:val="18"/>
         </w:rPr>
       </w:pPr>
+      <w:proofErr w:type="spellStart"/>
       <w:r>
         <w:rPr>
           <w:rFonts w:ascii="Cambria" w:hAnsi="Cambria"/>
@@ -1401,6 +1760,7 @@
         </w:rPr>
         <w:t>Bin_cml</w:t>
       </w:r>
+      <w:proofErr w:type="spellEnd"/>
     </w:p>
     <w:p>
       <w:pPr>
@@ -1424,6 +1784,7 @@
         </w:rPr>
         <w:t xml:space="preserve">As Bin but with </w:t>
       </w:r>
+      <w:proofErr w:type="spellStart"/>
       <w:r>
         <w:rPr>
           <w:rFonts w:ascii="Cambria" w:hAnsi="Cambria"/>
@@ -1433,6 +1794,7 @@
         </w:rPr>
         <w:t>range_max</w:t>
       </w:r>
+      <w:proofErr w:type="spellEnd"/>
       <w:r>
         <w:rPr>
           <w:rFonts w:ascii="Cambria" w:hAnsi="Cambria"/>
@@ -1448,7 +1810,17 @@
           <w:sz w:val="20"/>
           <w:szCs w:val="18"/>
         </w:rPr>
-        <w:t>and bin size twice the size of Bin</w:t>
+        <w:t>and bin size twice th</w:t>
+      </w:r>
+      <w:bookmarkStart w:id="0" w:name="_GoBack"/>
+      <w:bookmarkEnd w:id="0"/>
+      <w:r>
+        <w:rPr>
+          <w:rFonts w:ascii="Cambria" w:hAnsi="Cambria"/>
+          <w:sz w:val="20"/>
+          <w:szCs w:val="18"/>
+        </w:rPr>
+        <w:t>e size of Bin</w:t>
       </w:r>
     </w:p>
     <w:p>
@@ -1479,17 +1851,23 @@
           <w:sz w:val="20"/>
           <w:szCs w:val="18"/>
         </w:rPr>
-        <w:t xml:space="preserve"> (first complete week after start of</w:t>
-      </w:r>
-      <w:bookmarkStart w:id="0" w:name="_GoBack"/>
-      <w:bookmarkEnd w:id="0"/>
-      <w:r>
-        <w:rPr>
-          <w:rFonts w:ascii="Cambria" w:hAnsi="Cambria"/>
-          <w:sz w:val="20"/>
-          <w:szCs w:val="18"/>
-        </w:rPr>
-        <w:t xml:space="preserve"> the outbreak; Sun-Sat)</w:t>
+        <w:t xml:space="preserve"> (</w:t>
+      </w:r>
+      <w:r>
+        <w:rPr>
+          <w:rFonts w:ascii="Cambria" w:hAnsi="Cambria"/>
+          <w:sz w:val="20"/>
+          <w:szCs w:val="18"/>
+        </w:rPr>
+        <w:t>MMWR week 27 for RL (2009) scenarios and MMWR week 36 for HP scenarios</w:t>
+      </w:r>
+      <w:r>
+        <w:rPr>
+          <w:rFonts w:ascii="Cambria" w:hAnsi="Cambria"/>
+          <w:sz w:val="20"/>
+          <w:szCs w:val="18"/>
+        </w:rPr>
+        <w:t>)</w:t>
       </w:r>
     </w:p>
     <w:p>
@@ -1545,7 +1923,43 @@
           <w:sz w:val="20"/>
           <w:szCs w:val="18"/>
         </w:rPr>
-        <w:t xml:space="preserve"> {sm.mean, sm.median, </w:t>
+        <w:t xml:space="preserve"> {</w:t>
+      </w:r>
+      <w:proofErr w:type="spellStart"/>
+      <w:r>
+        <w:rPr>
+          <w:rFonts w:ascii="Cambria" w:hAnsi="Cambria"/>
+          <w:sz w:val="20"/>
+          <w:szCs w:val="18"/>
+        </w:rPr>
+        <w:t>sm.mean</w:t>
+      </w:r>
+      <w:proofErr w:type="spellEnd"/>
+      <w:r>
+        <w:rPr>
+          <w:rFonts w:ascii="Cambria" w:hAnsi="Cambria"/>
+          <w:sz w:val="20"/>
+          <w:szCs w:val="18"/>
+        </w:rPr>
+        <w:t xml:space="preserve">, </w:t>
+      </w:r>
+      <w:proofErr w:type="spellStart"/>
+      <w:r>
+        <w:rPr>
+          <w:rFonts w:ascii="Cambria" w:hAnsi="Cambria"/>
+          <w:sz w:val="20"/>
+          <w:szCs w:val="18"/>
+        </w:rPr>
+        <w:t>sm.median</w:t>
+      </w:r>
+      <w:proofErr w:type="spellEnd"/>
+      <w:r>
+        <w:rPr>
+          <w:rFonts w:ascii="Cambria" w:hAnsi="Cambria"/>
+          <w:sz w:val="20"/>
+          <w:szCs w:val="18"/>
+        </w:rPr>
+        <w:t xml:space="preserve">, </w:t>
       </w:r>
       <w:r>
         <w:rPr>
@@ -1743,6 +2157,7 @@
           <w:szCs w:val="18"/>
         </w:rPr>
       </w:pPr>
+      <w:proofErr w:type="spellStart"/>
       <w:r>
         <w:rPr>
           <w:rFonts w:ascii="Cambria" w:hAnsi="Cambria"/>
@@ -1751,6 +2166,7 @@
         </w:rPr>
         <w:t>Peak.Magnitude</w:t>
       </w:r>
+      <w:proofErr w:type="spellEnd"/>
     </w:p>
     <w:p>
       <w:pPr>
@@ -1766,6 +2182,7 @@
           <w:szCs w:val="18"/>
         </w:rPr>
       </w:pPr>
+      <w:proofErr w:type="spellStart"/>
       <w:r>
         <w:rPr>
           <w:rFonts w:ascii="Cambria" w:hAnsi="Cambria"/>
@@ -1774,6 +2191,7 @@
         </w:rPr>
         <w:t>Cml</w:t>
       </w:r>
+      <w:proofErr w:type="spellEnd"/>
     </w:p>
     <w:p>
       <w:pPr>
@@ -1841,6 +2259,7 @@
         </w:rPr>
         <w:t>Texas</w:t>
       </w:r>
+      <w:proofErr w:type="gramStart"/>
       <w:r>
         <w:rPr>
           <w:rFonts w:ascii="Cambria" w:hAnsi="Cambria"/>
@@ -1855,7 +2274,16 @@
           <w:sz w:val="20"/>
           <w:szCs w:val="18"/>
         </w:rPr>
-        <w:t>HP09_Hosp_</w:t>
+        <w:t>HP09</w:t>
+      </w:r>
+      <w:proofErr w:type="gramEnd"/>
+      <w:r>
+        <w:rPr>
+          <w:rFonts w:ascii="Cambria" w:hAnsi="Cambria"/>
+          <w:sz w:val="20"/>
+          <w:szCs w:val="18"/>
+        </w:rPr>
+        <w:t>_Hosp_</w:t>
       </w:r>
       <w:r>
         <w:rPr>
@@ -1915,7 +2343,25 @@
           <w:sz w:val="20"/>
           <w:szCs w:val="18"/>
         </w:rPr>
-        <w:t xml:space="preserve">In each file, for each Agegroup-Location combination, </w:t>
+        <w:t xml:space="preserve">In each file, for each </w:t>
+      </w:r>
+      <w:proofErr w:type="spellStart"/>
+      <w:r>
+        <w:rPr>
+          <w:rFonts w:ascii="Cambria" w:hAnsi="Cambria"/>
+          <w:sz w:val="20"/>
+          <w:szCs w:val="18"/>
+        </w:rPr>
+        <w:t>Agegroup</w:t>
+      </w:r>
+      <w:proofErr w:type="spellEnd"/>
+      <w:r>
+        <w:rPr>
+          <w:rFonts w:ascii="Cambria" w:hAnsi="Cambria"/>
+          <w:sz w:val="20"/>
+          <w:szCs w:val="18"/>
+        </w:rPr>
+        <w:t xml:space="preserve">-Location combination, </w:t>
       </w:r>
     </w:p>
     <w:p>
@@ -1991,8 +2437,9 @@
           <w:sz w:val="20"/>
           <w:szCs w:val="18"/>
         </w:rPr>
-        <w:t>, Peak.Magnitude</w:t>
-      </w:r>
+        <w:t xml:space="preserve">, </w:t>
+      </w:r>
+      <w:proofErr w:type="spellStart"/>
       <w:r>
         <w:rPr>
           <w:rFonts w:ascii="Cambria" w:hAnsi="Cambria"/>
@@ -2000,6 +2447,16 @@
           <w:sz w:val="20"/>
           <w:szCs w:val="18"/>
         </w:rPr>
+        <w:t>Peak.Magnitude</w:t>
+      </w:r>
+      <w:proofErr w:type="spellEnd"/>
+      <w:r>
+        <w:rPr>
+          <w:rFonts w:ascii="Cambria" w:hAnsi="Cambria"/>
+          <w:i/>
+          <w:sz w:val="20"/>
+          <w:szCs w:val="18"/>
+        </w:rPr>
         <w:t xml:space="preserve"> </w:t>
       </w:r>
       <w:r>
@@ -2017,8 +2474,19 @@
           <w:sz w:val="20"/>
           <w:szCs w:val="18"/>
         </w:rPr>
-        <w:t xml:space="preserve"> Cml</w:t>
-      </w:r>
+        <w:t xml:space="preserve"> </w:t>
+      </w:r>
+      <w:proofErr w:type="spellStart"/>
+      <w:r>
+        <w:rPr>
+          <w:rFonts w:ascii="Cambria" w:hAnsi="Cambria"/>
+          <w:i/>
+          <w:sz w:val="20"/>
+          <w:szCs w:val="18"/>
+        </w:rPr>
+        <w:t>Cml</w:t>
+      </w:r>
+      <w:proofErr w:type="spellEnd"/>
     </w:p>
     <w:p>
       <w:pPr>
@@ -2043,6 +2511,7 @@
         </w:rPr>
         <w:t xml:space="preserve">the probabilities assigned to </w:t>
       </w:r>
+      <w:proofErr w:type="spellStart"/>
       <w:r>
         <w:rPr>
           <w:rFonts w:ascii="Cambria" w:hAnsi="Cambria"/>
@@ -2052,6 +2521,7 @@
         </w:rPr>
         <w:t>sm.peak</w:t>
       </w:r>
+      <w:proofErr w:type="spellEnd"/>
       <w:r>
         <w:rPr>
           <w:rFonts w:ascii="Cambria" w:hAnsi="Cambria"/>

</xml_diff>

<commit_message>
updated templates for RL and HP scenarios
</commit_message>
<xml_diff>
--- a/templates/Notes.docx
+++ b/templates/Notes.docx
@@ -817,6 +817,14 @@
         </w:rPr>
         <w:t xml:space="preserve"> </w:t>
       </w:r>
+      <w:r>
+        <w:rPr>
+          <w:rFonts w:ascii="Cambria" w:hAnsi="Cambria"/>
+          <w:sz w:val="20"/>
+          <w:szCs w:val="18"/>
+        </w:rPr>
+        <w:t>:</w:t>
+      </w:r>
     </w:p>
     <w:p>
       <w:pPr>
@@ -866,17 +874,15 @@
         </w:rPr>
         <w:t>&lt;</w:t>
       </w:r>
-      <w:proofErr w:type="spellStart"/>
-      <w:r>
-        <w:rPr>
-          <w:rFonts w:ascii="Cambria" w:hAnsi="Cambria"/>
-          <w:i/>
-          <w:sz w:val="20"/>
-          <w:szCs w:val="18"/>
-        </w:rPr>
-        <w:t>range_min</w:t>
-      </w:r>
-      <w:proofErr w:type="spellEnd"/>
+      <w:r>
+        <w:rPr>
+          <w:rFonts w:ascii="Cambria" w:hAnsi="Cambria"/>
+          <w:i/>
+          <w:sz w:val="20"/>
+          <w:szCs w:val="18"/>
+        </w:rPr>
+        <w:t>min</w:t>
+      </w:r>
       <w:r>
         <w:rPr>
           <w:rFonts w:ascii="Cambria" w:hAnsi="Cambria"/>
@@ -894,17 +900,15 @@
         </w:rPr>
         <w:t>-&lt;</w:t>
       </w:r>
-      <w:proofErr w:type="spellStart"/>
-      <w:r>
-        <w:rPr>
-          <w:rFonts w:ascii="Cambria" w:hAnsi="Cambria"/>
-          <w:i/>
-          <w:sz w:val="20"/>
-          <w:szCs w:val="18"/>
-        </w:rPr>
-        <w:t>range_max</w:t>
-      </w:r>
-      <w:proofErr w:type="spellEnd"/>
+      <w:r>
+        <w:rPr>
+          <w:rFonts w:ascii="Cambria" w:hAnsi="Cambria"/>
+          <w:i/>
+          <w:sz w:val="20"/>
+          <w:szCs w:val="18"/>
+        </w:rPr>
+        <w:t>max</w:t>
+      </w:r>
       <w:r>
         <w:rPr>
           <w:rFonts w:ascii="Cambria" w:hAnsi="Cambria"/>
@@ -985,17 +989,15 @@
           <w:szCs w:val="18"/>
         </w:rPr>
       </w:pPr>
-      <w:proofErr w:type="spellStart"/>
-      <w:r>
-        <w:rPr>
-          <w:rFonts w:ascii="Cambria" w:hAnsi="Cambria"/>
-          <w:i/>
-          <w:sz w:val="20"/>
-          <w:szCs w:val="18"/>
-        </w:rPr>
-        <w:t>range_min</w:t>
-      </w:r>
-      <w:proofErr w:type="spellEnd"/>
+      <w:r>
+        <w:rPr>
+          <w:rFonts w:ascii="Cambria" w:hAnsi="Cambria"/>
+          <w:i/>
+          <w:sz w:val="20"/>
+          <w:szCs w:val="18"/>
+        </w:rPr>
+        <w:t>min</w:t>
+      </w:r>
       <w:r>
         <w:rPr>
           <w:rFonts w:ascii="Cambria" w:hAnsi="Cambria"/>
@@ -1012,17 +1014,15 @@
         </w:rPr>
         <w:t xml:space="preserve"> </w:t>
       </w:r>
-      <w:proofErr w:type="spellStart"/>
-      <w:r>
-        <w:rPr>
-          <w:rFonts w:ascii="Cambria" w:hAnsi="Cambria"/>
-          <w:i/>
-          <w:sz w:val="20"/>
-          <w:szCs w:val="18"/>
-        </w:rPr>
-        <w:t>range_max</w:t>
-      </w:r>
-      <w:proofErr w:type="spellEnd"/>
+      <w:r>
+        <w:rPr>
+          <w:rFonts w:ascii="Cambria" w:hAnsi="Cambria"/>
+          <w:i/>
+          <w:sz w:val="20"/>
+          <w:szCs w:val="18"/>
+        </w:rPr>
+        <w:t>max</w:t>
+      </w:r>
       <w:r>
         <w:rPr>
           <w:rFonts w:ascii="Cambria" w:hAnsi="Cambria"/>
@@ -1111,17 +1111,15 @@
           <w:szCs w:val="18"/>
         </w:rPr>
       </w:pPr>
-      <w:proofErr w:type="spellStart"/>
-      <w:r>
-        <w:rPr>
-          <w:rFonts w:ascii="Cambria" w:hAnsi="Cambria"/>
-          <w:i/>
-          <w:sz w:val="20"/>
-          <w:szCs w:val="18"/>
-        </w:rPr>
-        <w:t>range_min</w:t>
-      </w:r>
-      <w:proofErr w:type="spellEnd"/>
+      <w:r>
+        <w:rPr>
+          <w:rFonts w:ascii="Cambria" w:hAnsi="Cambria"/>
+          <w:i/>
+          <w:sz w:val="20"/>
+          <w:szCs w:val="18"/>
+        </w:rPr>
+        <w:t>2009 scenarios (RLXX): min</w:t>
+      </w:r>
       <w:r>
         <w:rPr>
           <w:rFonts w:ascii="Cambria" w:hAnsi="Cambria"/>
@@ -1138,19 +1136,66 @@
           <w:sz w:val="20"/>
           <w:szCs w:val="18"/>
         </w:rPr>
-        <w:t xml:space="preserve"> = .1; </w:t>
-      </w:r>
-      <w:proofErr w:type="spellStart"/>
-      <w:r>
-        <w:rPr>
-          <w:rFonts w:ascii="Cambria" w:hAnsi="Cambria"/>
-          <w:i/>
-          <w:sz w:val="20"/>
-          <w:szCs w:val="18"/>
-        </w:rPr>
-        <w:t>range_max</w:t>
-      </w:r>
-      <w:proofErr w:type="spellEnd"/>
+        <w:t xml:space="preserve"> = .1; max</w:t>
+      </w:r>
+      <w:r>
+        <w:rPr>
+          <w:rFonts w:ascii="Cambria" w:hAnsi="Cambria"/>
+          <w:sz w:val="20"/>
+          <w:szCs w:val="18"/>
+        </w:rPr>
+        <w:t xml:space="preserve"> = 59.9</w:t>
+      </w:r>
+      <w:r>
+        <w:rPr>
+          <w:rFonts w:ascii="Cambria" w:hAnsi="Cambria"/>
+          <w:sz w:val="20"/>
+          <w:szCs w:val="18"/>
+        </w:rPr>
+        <w:t>; increments of .1</w:t>
+      </w:r>
+    </w:p>
+    <w:p>
+      <w:pPr>
+        <w:pStyle w:val="ListParagraph"/>
+        <w:numPr>
+          <w:ilvl w:val="3"/>
+          <w:numId w:val="2"/>
+        </w:numPr>
+        <w:spacing w:after="60" w:line="240" w:lineRule="auto"/>
+        <w:rPr>
+          <w:rFonts w:ascii="Cambria" w:hAnsi="Cambria"/>
+          <w:sz w:val="20"/>
+          <w:szCs w:val="18"/>
+        </w:rPr>
+      </w:pPr>
+      <w:r>
+        <w:rPr>
+          <w:rFonts w:ascii="Cambria" w:hAnsi="Cambria"/>
+          <w:i/>
+          <w:sz w:val="20"/>
+          <w:szCs w:val="18"/>
+        </w:rPr>
+        <w:t>Hypothetical (HPXX): min</w:t>
+      </w:r>
+      <w:r>
+        <w:rPr>
+          <w:rFonts w:ascii="Cambria" w:hAnsi="Cambria"/>
+          <w:i/>
+          <w:sz w:val="20"/>
+          <w:szCs w:val="18"/>
+        </w:rPr>
+        <w:t xml:space="preserve"> </w:t>
+      </w:r>
+      <w:r>
+        <w:rPr>
+          <w:rFonts w:ascii="Cambria" w:hAnsi="Cambria"/>
+          <w:i/>
+          <w:sz w:val="20"/>
+          <w:szCs w:val="18"/>
+        </w:rPr>
+        <w:t xml:space="preserve"> = .25; max</w:t>
+      </w:r>
       <w:r>
         <w:rPr>
           <w:rFonts w:ascii="Cambria" w:hAnsi="Cambria"/>
@@ -1165,15 +1210,7 @@
           <w:sz w:val="20"/>
           <w:szCs w:val="18"/>
         </w:rPr>
-        <w:t>59.9</w:t>
-      </w:r>
-      <w:r>
-        <w:rPr>
-          <w:rFonts w:ascii="Cambria" w:hAnsi="Cambria"/>
-          <w:sz w:val="20"/>
-          <w:szCs w:val="18"/>
-        </w:rPr>
-        <w:t>; increments of .1</w:t>
+        <w:t>149.75; increments of 0.25</w:t>
       </w:r>
     </w:p>
     <w:p>
@@ -1237,17 +1274,15 @@
           <w:szCs w:val="18"/>
         </w:rPr>
       </w:pPr>
-      <w:proofErr w:type="spellStart"/>
-      <w:r>
-        <w:rPr>
-          <w:rFonts w:ascii="Cambria" w:hAnsi="Cambria"/>
-          <w:i/>
-          <w:sz w:val="20"/>
-          <w:szCs w:val="18"/>
-        </w:rPr>
-        <w:t>range_min</w:t>
-      </w:r>
-      <w:proofErr w:type="spellEnd"/>
+      <w:r>
+        <w:rPr>
+          <w:rFonts w:ascii="Cambria" w:hAnsi="Cambria"/>
+          <w:i/>
+          <w:sz w:val="20"/>
+          <w:szCs w:val="18"/>
+        </w:rPr>
+        <w:t>2009 scenarios (RLXX): min</w:t>
+      </w:r>
       <w:r>
         <w:rPr>
           <w:rFonts w:ascii="Cambria" w:hAnsi="Cambria"/>
@@ -1274,17 +1309,15 @@
         </w:rPr>
         <w:t xml:space="preserve"> </w:t>
       </w:r>
-      <w:proofErr w:type="spellStart"/>
-      <w:r>
-        <w:rPr>
-          <w:rFonts w:ascii="Cambria" w:hAnsi="Cambria"/>
-          <w:i/>
-          <w:sz w:val="20"/>
-          <w:szCs w:val="18"/>
-        </w:rPr>
-        <w:t>range_max</w:t>
-      </w:r>
-      <w:proofErr w:type="spellEnd"/>
+      <w:r>
+        <w:rPr>
+          <w:rFonts w:ascii="Cambria" w:hAnsi="Cambria"/>
+          <w:i/>
+          <w:sz w:val="20"/>
+          <w:szCs w:val="18"/>
+        </w:rPr>
+        <w:t>max</w:t>
+      </w:r>
       <w:r>
         <w:rPr>
           <w:rFonts w:ascii="Cambria" w:hAnsi="Cambria"/>
@@ -1308,6 +1341,64 @@
           <w:szCs w:val="18"/>
         </w:rPr>
         <w:t>;  increments of .01</w:t>
+      </w:r>
+    </w:p>
+    <w:p>
+      <w:pPr>
+        <w:pStyle w:val="ListParagraph"/>
+        <w:numPr>
+          <w:ilvl w:val="3"/>
+          <w:numId w:val="2"/>
+        </w:numPr>
+        <w:spacing w:after="60" w:line="240" w:lineRule="auto"/>
+        <w:rPr>
+          <w:rFonts w:ascii="Cambria" w:hAnsi="Cambria"/>
+          <w:sz w:val="20"/>
+          <w:szCs w:val="18"/>
+        </w:rPr>
+      </w:pPr>
+      <w:r>
+        <w:rPr>
+          <w:rFonts w:ascii="Cambria" w:hAnsi="Cambria"/>
+          <w:i/>
+          <w:sz w:val="20"/>
+          <w:szCs w:val="18"/>
+        </w:rPr>
+        <w:t>Hypothetical (HPXX): min</w:t>
+      </w:r>
+      <w:r>
+        <w:rPr>
+          <w:rFonts w:ascii="Cambria" w:hAnsi="Cambria"/>
+          <w:i/>
+          <w:sz w:val="20"/>
+          <w:szCs w:val="18"/>
+        </w:rPr>
+        <w:t xml:space="preserve"> </w:t>
+      </w:r>
+      <w:r>
+        <w:rPr>
+          <w:rFonts w:ascii="Cambria" w:hAnsi="Cambria"/>
+          <w:i/>
+          <w:sz w:val="20"/>
+          <w:szCs w:val="18"/>
+        </w:rPr>
+        <w:t xml:space="preserve"> = .025; max</w:t>
+      </w:r>
+      <w:r>
+        <w:rPr>
+          <w:rFonts w:ascii="Cambria" w:hAnsi="Cambria"/>
+          <w:sz w:val="20"/>
+          <w:szCs w:val="18"/>
+        </w:rPr>
+        <w:t xml:space="preserve"> = </w:t>
+      </w:r>
+      <w:r>
+        <w:rPr>
+          <w:rFonts w:ascii="Cambria" w:hAnsi="Cambria"/>
+          <w:sz w:val="20"/>
+          <w:szCs w:val="18"/>
+        </w:rPr>
+        <w:t>14.975; increments of 0.025</w:t>
       </w:r>
     </w:p>
     <w:p>
@@ -1379,6 +1470,278 @@
       <w:pPr>
         <w:pStyle w:val="ListParagraph"/>
         <w:numPr>
+          <w:ilvl w:val="3"/>
+          <w:numId w:val="2"/>
+        </w:numPr>
+        <w:spacing w:after="60" w:line="240" w:lineRule="auto"/>
+        <w:rPr>
+          <w:rFonts w:ascii="Cambria" w:hAnsi="Cambria"/>
+          <w:sz w:val="20"/>
+          <w:szCs w:val="18"/>
+        </w:rPr>
+      </w:pPr>
+      <w:r>
+        <w:rPr>
+          <w:rFonts w:ascii="Cambria" w:hAnsi="Cambria"/>
+          <w:i/>
+          <w:sz w:val="20"/>
+          <w:szCs w:val="18"/>
+        </w:rPr>
+        <w:t>min</w:t>
+      </w:r>
+      <w:r>
+        <w:rPr>
+          <w:rFonts w:ascii="Cambria" w:hAnsi="Cambria"/>
+          <w:i/>
+          <w:sz w:val="20"/>
+          <w:szCs w:val="18"/>
+        </w:rPr>
+        <w:t xml:space="preserve"> </w:t>
+      </w:r>
+      <w:r>
+        <w:rPr>
+          <w:rFonts w:ascii="Cambria" w:hAnsi="Cambria"/>
+          <w:i/>
+          <w:sz w:val="20"/>
+          <w:szCs w:val="18"/>
+        </w:rPr>
+        <w:t xml:space="preserve"> = .</w:t>
+      </w:r>
+      <w:r>
+        <w:rPr>
+          <w:rFonts w:ascii="Cambria" w:hAnsi="Cambria"/>
+          <w:i/>
+          <w:sz w:val="20"/>
+          <w:szCs w:val="18"/>
+        </w:rPr>
+        <w:t>0</w:t>
+      </w:r>
+      <w:r>
+        <w:rPr>
+          <w:rFonts w:ascii="Cambria" w:hAnsi="Cambria"/>
+          <w:i/>
+          <w:sz w:val="20"/>
+          <w:szCs w:val="18"/>
+        </w:rPr>
+        <w:t xml:space="preserve">1; </w:t>
+      </w:r>
+      <w:r>
+        <w:rPr>
+          <w:rFonts w:ascii="Cambria" w:hAnsi="Cambria"/>
+          <w:i/>
+          <w:sz w:val="20"/>
+          <w:szCs w:val="18"/>
+        </w:rPr>
+        <w:t>max</w:t>
+      </w:r>
+      <w:r>
+        <w:rPr>
+          <w:rFonts w:ascii="Cambria" w:hAnsi="Cambria"/>
+          <w:sz w:val="20"/>
+          <w:szCs w:val="18"/>
+        </w:rPr>
+        <w:t xml:space="preserve"> = </w:t>
+      </w:r>
+      <w:r>
+        <w:rPr>
+          <w:rFonts w:ascii="Cambria" w:hAnsi="Cambria"/>
+          <w:sz w:val="20"/>
+          <w:szCs w:val="18"/>
+        </w:rPr>
+        <w:t>3</w:t>
+      </w:r>
+      <w:r>
+        <w:rPr>
+          <w:rFonts w:ascii="Cambria" w:hAnsi="Cambria"/>
+          <w:sz w:val="20"/>
+          <w:szCs w:val="18"/>
+        </w:rPr>
+        <w:t>.9</w:t>
+      </w:r>
+      <w:r>
+        <w:rPr>
+          <w:rFonts w:ascii="Cambria" w:hAnsi="Cambria"/>
+          <w:sz w:val="20"/>
+          <w:szCs w:val="18"/>
+        </w:rPr>
+        <w:t>9</w:t>
+      </w:r>
+      <w:r>
+        <w:rPr>
+          <w:rFonts w:ascii="Cambria" w:hAnsi="Cambria"/>
+          <w:sz w:val="20"/>
+          <w:szCs w:val="18"/>
+        </w:rPr>
+        <w:t xml:space="preserve"> ; increments of .</w:t>
+      </w:r>
+      <w:r>
+        <w:rPr>
+          <w:rFonts w:ascii="Cambria" w:hAnsi="Cambria"/>
+          <w:sz w:val="20"/>
+          <w:szCs w:val="18"/>
+        </w:rPr>
+        <w:t>0</w:t>
+      </w:r>
+      <w:r>
+        <w:rPr>
+          <w:rFonts w:ascii="Cambria" w:hAnsi="Cambria"/>
+          <w:sz w:val="20"/>
+          <w:szCs w:val="18"/>
+        </w:rPr>
+        <w:t>1</w:t>
+      </w:r>
+    </w:p>
+    <w:p>
+      <w:pPr>
+        <w:pStyle w:val="ListParagraph"/>
+        <w:numPr>
+          <w:ilvl w:val="1"/>
+          <w:numId w:val="2"/>
+        </w:numPr>
+        <w:spacing w:after="60" w:line="240" w:lineRule="auto"/>
+        <w:rPr>
+          <w:rFonts w:ascii="Cambria" w:hAnsi="Cambria"/>
+          <w:sz w:val="20"/>
+          <w:szCs w:val="18"/>
+        </w:rPr>
+      </w:pPr>
+      <w:r>
+        <w:rPr>
+          <w:rFonts w:ascii="Cambria" w:hAnsi="Cambria"/>
+          <w:sz w:val="20"/>
+          <w:szCs w:val="18"/>
+        </w:rPr>
+        <w:t>Point: {</w:t>
+      </w:r>
+      <w:proofErr w:type="spellStart"/>
+      <w:r>
+        <w:rPr>
+          <w:rFonts w:ascii="Cambria" w:hAnsi="Cambria"/>
+          <w:sz w:val="20"/>
+          <w:szCs w:val="18"/>
+        </w:rPr>
+        <w:t>sm.mean</w:t>
+      </w:r>
+      <w:proofErr w:type="spellEnd"/>
+      <w:r>
+        <w:rPr>
+          <w:rFonts w:ascii="Cambria" w:hAnsi="Cambria"/>
+          <w:sz w:val="20"/>
+          <w:szCs w:val="18"/>
+        </w:rPr>
+        <w:t xml:space="preserve">, </w:t>
+      </w:r>
+      <w:proofErr w:type="spellStart"/>
+      <w:r>
+        <w:rPr>
+          <w:rFonts w:ascii="Cambria" w:hAnsi="Cambria"/>
+          <w:sz w:val="20"/>
+          <w:szCs w:val="18"/>
+        </w:rPr>
+        <w:t>sm.median</w:t>
+      </w:r>
+      <w:proofErr w:type="spellEnd"/>
+      <w:r>
+        <w:rPr>
+          <w:rFonts w:ascii="Cambria" w:hAnsi="Cambria"/>
+          <w:sz w:val="20"/>
+          <w:szCs w:val="18"/>
+        </w:rPr>
+        <w:t>,</w:t>
+      </w:r>
+      <w:r>
+        <w:rPr>
+          <w:rFonts w:ascii="Cambria" w:hAnsi="Cambria"/>
+          <w:sz w:val="20"/>
+          <w:szCs w:val="18"/>
+        </w:rPr>
+        <w:t xml:space="preserve"> </w:t>
+      </w:r>
+      <w:r>
+        <w:rPr>
+          <w:rFonts w:ascii="Cambria" w:hAnsi="Cambria"/>
+          <w:sz w:val="20"/>
+          <w:szCs w:val="18"/>
+        </w:rPr>
+        <w:t>sm.perc2</w:t>
+      </w:r>
+      <w:r>
+        <w:rPr>
+          <w:rFonts w:ascii="Cambria" w:hAnsi="Cambria"/>
+          <w:sz w:val="20"/>
+          <w:szCs w:val="18"/>
+        </w:rPr>
+        <w:t>p5, sm.perc</w:t>
+      </w:r>
+      <w:r>
+        <w:rPr>
+          <w:rFonts w:ascii="Cambria" w:hAnsi="Cambria"/>
+          <w:sz w:val="20"/>
+          <w:szCs w:val="18"/>
+        </w:rPr>
+        <w:t>5 sm.perc25, sm.perc75, sm.perc</w:t>
+      </w:r>
+      <w:r>
+        <w:rPr>
+          <w:rFonts w:ascii="Cambria" w:hAnsi="Cambria"/>
+          <w:sz w:val="20"/>
+          <w:szCs w:val="18"/>
+        </w:rPr>
+        <w:t>9</w:t>
+      </w:r>
+      <w:r>
+        <w:rPr>
+          <w:rFonts w:ascii="Cambria" w:hAnsi="Cambria"/>
+          <w:sz w:val="20"/>
+          <w:szCs w:val="18"/>
+        </w:rPr>
+        <w:t>5, sm.perc</w:t>
+      </w:r>
+      <w:r>
+        <w:rPr>
+          <w:rFonts w:ascii="Cambria" w:hAnsi="Cambria"/>
+          <w:sz w:val="20"/>
+          <w:szCs w:val="18"/>
+        </w:rPr>
+        <w:t>9</w:t>
+      </w:r>
+      <w:r>
+        <w:rPr>
+          <w:rFonts w:ascii="Cambria" w:hAnsi="Cambria"/>
+          <w:sz w:val="20"/>
+          <w:szCs w:val="18"/>
+        </w:rPr>
+        <w:t>7</w:t>
+      </w:r>
+      <w:r>
+        <w:rPr>
+          <w:rFonts w:ascii="Cambria" w:hAnsi="Cambria"/>
+          <w:sz w:val="20"/>
+          <w:szCs w:val="18"/>
+        </w:rPr>
+        <w:t>p</w:t>
+      </w:r>
+      <w:r>
+        <w:rPr>
+          <w:rFonts w:ascii="Cambria" w:hAnsi="Cambria"/>
+          <w:sz w:val="20"/>
+          <w:szCs w:val="18"/>
+        </w:rPr>
+        <w:t>5</w:t>
+      </w:r>
+      <w:r>
+        <w:rPr>
+          <w:rFonts w:ascii="Cambria" w:hAnsi="Cambria"/>
+          <w:sz w:val="20"/>
+          <w:szCs w:val="18"/>
+        </w:rPr>
+        <w:t xml:space="preserve"> }</w:t>
+      </w:r>
+    </w:p>
+    <w:p>
+      <w:pPr>
+        <w:pStyle w:val="ListParagraph"/>
+        <w:numPr>
           <w:ilvl w:val="2"/>
           <w:numId w:val="2"/>
         </w:numPr>
@@ -1389,77 +1752,13 @@
           <w:szCs w:val="18"/>
         </w:rPr>
       </w:pPr>
-      <w:proofErr w:type="spellStart"/>
-      <w:r>
-        <w:rPr>
-          <w:rFonts w:ascii="Cambria" w:hAnsi="Cambria"/>
-          <w:i/>
-          <w:sz w:val="20"/>
-          <w:szCs w:val="18"/>
-        </w:rPr>
-        <w:t>range_min</w:t>
-      </w:r>
-      <w:proofErr w:type="spellEnd"/>
-      <w:r>
-        <w:rPr>
-          <w:rFonts w:ascii="Cambria" w:hAnsi="Cambria"/>
-          <w:i/>
-          <w:sz w:val="20"/>
-          <w:szCs w:val="18"/>
-        </w:rPr>
-        <w:t xml:space="preserve"> </w:t>
-      </w:r>
-      <w:r>
-        <w:rPr>
-          <w:rFonts w:ascii="Cambria" w:hAnsi="Cambria"/>
-          <w:i/>
-          <w:sz w:val="20"/>
-          <w:szCs w:val="18"/>
-        </w:rPr>
-        <w:t xml:space="preserve"> = .1; </w:t>
-      </w:r>
-      <w:proofErr w:type="spellStart"/>
-      <w:r>
-        <w:rPr>
-          <w:rFonts w:ascii="Cambria" w:hAnsi="Cambria"/>
-          <w:i/>
-          <w:sz w:val="20"/>
-          <w:szCs w:val="18"/>
-        </w:rPr>
-        <w:t>range_max</w:t>
-      </w:r>
-      <w:proofErr w:type="spellEnd"/>
-      <w:r>
-        <w:rPr>
-          <w:rFonts w:ascii="Cambria" w:hAnsi="Cambria"/>
-          <w:sz w:val="20"/>
-          <w:szCs w:val="18"/>
-        </w:rPr>
-        <w:t xml:space="preserve"> = </w:t>
-      </w:r>
-      <w:r>
-        <w:rPr>
-          <w:rFonts w:ascii="Cambria" w:hAnsi="Cambria"/>
-          <w:sz w:val="20"/>
-          <w:szCs w:val="18"/>
-        </w:rPr>
-        <w:t>39.9</w:t>
-      </w:r>
-      <w:r>
-        <w:rPr>
-          <w:rFonts w:ascii="Cambria" w:hAnsi="Cambria"/>
-          <w:sz w:val="20"/>
-          <w:szCs w:val="18"/>
-        </w:rPr>
-        <w:t xml:space="preserve"> ; increments of .</w:t>
-      </w:r>
-      <w:r>
-        <w:rPr>
-          <w:rFonts w:ascii="Cambria" w:hAnsi="Cambria"/>
-          <w:sz w:val="20"/>
-          <w:szCs w:val="18"/>
-        </w:rPr>
-        <w:t>1</w:t>
+      <w:r>
+        <w:rPr>
+          <w:rFonts w:ascii="Cambria" w:hAnsi="Cambria"/>
+          <w:sz w:val="20"/>
+          <w:szCs w:val="18"/>
+        </w:rPr>
+        <w:t>Mean, median and 2.5, 5, 25, 75, 95 and 97.5 percentiles</w:t>
       </w:r>
     </w:p>
     <w:p>
@@ -1476,22 +1775,6 @@
           <w:szCs w:val="18"/>
         </w:rPr>
       </w:pPr>
-      <w:r>
-        <w:rPr>
-          <w:rFonts w:ascii="Cambria" w:hAnsi="Cambria"/>
-          <w:sz w:val="20"/>
-          <w:szCs w:val="18"/>
-        </w:rPr>
-        <w:t>Point: {</w:t>
-      </w:r>
-      <w:r>
-        <w:rPr>
-          <w:rFonts w:ascii="Cambria" w:hAnsi="Cambria"/>
-          <w:sz w:val="20"/>
-          <w:szCs w:val="18"/>
-        </w:rPr>
-        <w:t xml:space="preserve"> </w:t>
-      </w:r>
       <w:proofErr w:type="spellStart"/>
       <w:r>
         <w:rPr>
@@ -1499,123 +1782,9 @@
           <w:sz w:val="20"/>
           <w:szCs w:val="18"/>
         </w:rPr>
-        <w:t>sm.mean</w:t>
+        <w:t>sm.peak</w:t>
       </w:r>
       <w:proofErr w:type="spellEnd"/>
-      <w:r>
-        <w:rPr>
-          <w:rFonts w:ascii="Cambria" w:hAnsi="Cambria"/>
-          <w:sz w:val="20"/>
-          <w:szCs w:val="18"/>
-        </w:rPr>
-        <w:t xml:space="preserve">, </w:t>
-      </w:r>
-      <w:proofErr w:type="spellStart"/>
-      <w:r>
-        <w:rPr>
-          <w:rFonts w:ascii="Cambria" w:hAnsi="Cambria"/>
-          <w:sz w:val="20"/>
-          <w:szCs w:val="18"/>
-        </w:rPr>
-        <w:t>sm.median</w:t>
-      </w:r>
-      <w:proofErr w:type="spellEnd"/>
-      <w:r>
-        <w:rPr>
-          <w:rFonts w:ascii="Cambria" w:hAnsi="Cambria"/>
-          <w:sz w:val="20"/>
-          <w:szCs w:val="18"/>
-        </w:rPr>
-        <w:t>,</w:t>
-      </w:r>
-      <w:r>
-        <w:rPr>
-          <w:rFonts w:ascii="Cambria" w:hAnsi="Cambria"/>
-          <w:sz w:val="20"/>
-          <w:szCs w:val="18"/>
-        </w:rPr>
-        <w:t xml:space="preserve"> </w:t>
-      </w:r>
-      <w:r>
-        <w:rPr>
-          <w:rFonts w:ascii="Cambria" w:hAnsi="Cambria"/>
-          <w:sz w:val="20"/>
-          <w:szCs w:val="18"/>
-        </w:rPr>
-        <w:t>sm.perc2</w:t>
-      </w:r>
-      <w:r>
-        <w:rPr>
-          <w:rFonts w:ascii="Cambria" w:hAnsi="Cambria"/>
-          <w:sz w:val="20"/>
-          <w:szCs w:val="18"/>
-        </w:rPr>
-        <w:t>p5, sm.perc</w:t>
-      </w:r>
-      <w:r>
-        <w:rPr>
-          <w:rFonts w:ascii="Cambria" w:hAnsi="Cambria"/>
-          <w:sz w:val="20"/>
-          <w:szCs w:val="18"/>
-        </w:rPr>
-        <w:t>5 sm.perc25, sm.perc75, sm.perc</w:t>
-      </w:r>
-      <w:r>
-        <w:rPr>
-          <w:rFonts w:ascii="Cambria" w:hAnsi="Cambria"/>
-          <w:sz w:val="20"/>
-          <w:szCs w:val="18"/>
-        </w:rPr>
-        <w:t>9</w:t>
-      </w:r>
-      <w:r>
-        <w:rPr>
-          <w:rFonts w:ascii="Cambria" w:hAnsi="Cambria"/>
-          <w:sz w:val="20"/>
-          <w:szCs w:val="18"/>
-        </w:rPr>
-        <w:t>5, sm.perc</w:t>
-      </w:r>
-      <w:r>
-        <w:rPr>
-          <w:rFonts w:ascii="Cambria" w:hAnsi="Cambria"/>
-          <w:sz w:val="20"/>
-          <w:szCs w:val="18"/>
-        </w:rPr>
-        <w:t>9</w:t>
-      </w:r>
-      <w:r>
-        <w:rPr>
-          <w:rFonts w:ascii="Cambria" w:hAnsi="Cambria"/>
-          <w:sz w:val="20"/>
-          <w:szCs w:val="18"/>
-        </w:rPr>
-        <w:t>7</w:t>
-      </w:r>
-      <w:r>
-        <w:rPr>
-          <w:rFonts w:ascii="Cambria" w:hAnsi="Cambria"/>
-          <w:sz w:val="20"/>
-          <w:szCs w:val="18"/>
-        </w:rPr>
-        <w:t>p</w:t>
-      </w:r>
-      <w:r>
-        <w:rPr>
-          <w:rFonts w:ascii="Cambria" w:hAnsi="Cambria"/>
-          <w:sz w:val="20"/>
-          <w:szCs w:val="18"/>
-        </w:rPr>
-        <w:t>5</w:t>
-      </w:r>
-      <w:r>
-        <w:rPr>
-          <w:rFonts w:ascii="Cambria" w:hAnsi="Cambria"/>
-          <w:sz w:val="20"/>
-          <w:szCs w:val="18"/>
-        </w:rPr>
-        <w:t xml:space="preserve"> }</w:t>
-      </w:r>
     </w:p>
     <w:p>
       <w:pPr>
@@ -1631,13 +1800,23 @@
           <w:szCs w:val="18"/>
         </w:rPr>
       </w:pPr>
-      <w:r>
-        <w:rPr>
-          <w:rFonts w:ascii="Cambria" w:hAnsi="Cambria"/>
-          <w:sz w:val="20"/>
-          <w:szCs w:val="18"/>
-        </w:rPr>
-        <w:t>Mean, median and 2.5, 5, 25, 75, 95 and 97.5 percentiles</w:t>
+      <w:proofErr w:type="gramStart"/>
+      <w:r>
+        <w:rPr>
+          <w:rFonts w:ascii="Cambria" w:hAnsi="Cambria"/>
+          <w:sz w:val="20"/>
+          <w:szCs w:val="18"/>
+        </w:rPr>
+        <w:t>probability</w:t>
+      </w:r>
+      <w:proofErr w:type="gramEnd"/>
+      <w:r>
+        <w:rPr>
+          <w:rFonts w:ascii="Cambria" w:hAnsi="Cambria"/>
+          <w:sz w:val="20"/>
+          <w:szCs w:val="18"/>
+        </w:rPr>
+        <w:t xml:space="preserve"> that peak occurs during a given week.</w:t>
       </w:r>
     </w:p>
     <w:p>
@@ -1654,6 +1833,45 @@
           <w:szCs w:val="18"/>
         </w:rPr>
       </w:pPr>
+      <w:r>
+        <w:rPr>
+          <w:rFonts w:ascii="Cambria" w:hAnsi="Cambria"/>
+          <w:sz w:val="20"/>
+          <w:szCs w:val="18"/>
+        </w:rPr>
+        <w:t>All bins are r</w:t>
+      </w:r>
+      <w:r>
+        <w:rPr>
+          <w:rFonts w:ascii="Cambria" w:hAnsi="Cambria"/>
+          <w:sz w:val="20"/>
+          <w:szCs w:val="18"/>
+        </w:rPr>
+        <w:t>eq</w:t>
+      </w:r>
+      <w:r>
+        <w:rPr>
+          <w:rFonts w:ascii="Cambria" w:hAnsi="Cambria"/>
+          <w:sz w:val="20"/>
+          <w:szCs w:val="18"/>
+        </w:rPr>
+        <w:t>uired</w:t>
+      </w:r>
+    </w:p>
+    <w:p>
+      <w:pPr>
+        <w:pStyle w:val="ListParagraph"/>
+        <w:numPr>
+          <w:ilvl w:val="0"/>
+          <w:numId w:val="2"/>
+        </w:numPr>
+        <w:spacing w:after="60" w:line="240" w:lineRule="auto"/>
+        <w:rPr>
+          <w:rFonts w:ascii="Cambria" w:hAnsi="Cambria"/>
+          <w:sz w:val="20"/>
+          <w:szCs w:val="18"/>
+        </w:rPr>
+      </w:pPr>
       <w:proofErr w:type="spellStart"/>
       <w:r>
         <w:rPr>
@@ -1661,9 +1879,100 @@
           <w:sz w:val="20"/>
           <w:szCs w:val="18"/>
         </w:rPr>
-        <w:t>sm.peak</w:t>
+        <w:t>Bin_cml</w:t>
       </w:r>
       <w:proofErr w:type="spellEnd"/>
+    </w:p>
+    <w:p>
+      <w:pPr>
+        <w:pStyle w:val="ListParagraph"/>
+        <w:numPr>
+          <w:ilvl w:val="1"/>
+          <w:numId w:val="2"/>
+        </w:numPr>
+        <w:spacing w:after="60" w:line="240" w:lineRule="auto"/>
+        <w:rPr>
+          <w:rFonts w:ascii="Cambria" w:hAnsi="Cambria"/>
+          <w:sz w:val="20"/>
+          <w:szCs w:val="18"/>
+        </w:rPr>
+      </w:pPr>
+      <w:proofErr w:type="spellStart"/>
+      <w:r>
+        <w:rPr>
+          <w:rFonts w:ascii="Cambria" w:hAnsi="Cambria"/>
+          <w:sz w:val="20"/>
+          <w:szCs w:val="18"/>
+        </w:rPr>
+        <w:t>Probablistic</w:t>
+      </w:r>
+      <w:proofErr w:type="spellEnd"/>
+      <w:r>
+        <w:rPr>
+          <w:rFonts w:ascii="Cambria" w:hAnsi="Cambria"/>
+          <w:sz w:val="20"/>
+          <w:szCs w:val="18"/>
+        </w:rPr>
+        <w:t xml:space="preserve">: </w:t>
+      </w:r>
+      <w:r>
+        <w:rPr>
+          <w:rFonts w:ascii="Cambria" w:hAnsi="Cambria"/>
+          <w:sz w:val="20"/>
+          <w:szCs w:val="18"/>
+        </w:rPr>
+        <w:t>{</w:t>
+      </w:r>
+      <w:r>
+        <w:rPr>
+          <w:rFonts w:ascii="Cambria" w:hAnsi="Cambria"/>
+          <w:sz w:val="20"/>
+          <w:szCs w:val="18"/>
+        </w:rPr>
+        <w:t>&lt;</w:t>
+      </w:r>
+      <w:r>
+        <w:rPr>
+          <w:rFonts w:ascii="Cambria" w:hAnsi="Cambria"/>
+          <w:i/>
+          <w:sz w:val="20"/>
+          <w:szCs w:val="18"/>
+        </w:rPr>
+        <w:t>min&gt;</w:t>
+      </w:r>
+      <w:r>
+        <w:rPr>
+          <w:rFonts w:ascii="Cambria" w:hAnsi="Cambria"/>
+          <w:sz w:val="20"/>
+          <w:szCs w:val="18"/>
+        </w:rPr>
+        <w:t>-&lt;</w:t>
+      </w:r>
+      <w:r>
+        <w:rPr>
+          <w:rFonts w:ascii="Cambria" w:hAnsi="Cambria"/>
+          <w:i/>
+          <w:sz w:val="20"/>
+          <w:szCs w:val="18"/>
+        </w:rPr>
+        <w:t>max</w:t>
+      </w:r>
+      <w:r>
+        <w:rPr>
+          <w:rFonts w:ascii="Cambria" w:hAnsi="Cambria"/>
+          <w:sz w:val="20"/>
+          <w:szCs w:val="18"/>
+        </w:rPr>
+        <w:t>&gt;</w:t>
+      </w:r>
+      <w:r>
+        <w:rPr>
+          <w:rFonts w:ascii="Cambria" w:hAnsi="Cambria"/>
+          <w:sz w:val="20"/>
+          <w:szCs w:val="18"/>
+        </w:rPr>
+        <w:t>}</w:t>
+      </w:r>
     </w:p>
     <w:p>
       <w:pPr>
@@ -1679,23 +1988,691 @@
           <w:szCs w:val="18"/>
         </w:rPr>
       </w:pPr>
-      <w:proofErr w:type="gramStart"/>
-      <w:r>
-        <w:rPr>
-          <w:rFonts w:ascii="Cambria" w:hAnsi="Cambria"/>
-          <w:sz w:val="20"/>
-          <w:szCs w:val="18"/>
-        </w:rPr>
-        <w:t>probability</w:t>
-      </w:r>
-      <w:proofErr w:type="gramEnd"/>
-      <w:r>
-        <w:rPr>
-          <w:rFonts w:ascii="Cambria" w:hAnsi="Cambria"/>
-          <w:sz w:val="20"/>
-          <w:szCs w:val="18"/>
-        </w:rPr>
-        <w:t xml:space="preserve"> that peak occurs during a given week.</w:t>
+      <w:proofErr w:type="spellStart"/>
+      <w:r>
+        <w:rPr>
+          <w:rFonts w:ascii="Cambria" w:hAnsi="Cambria"/>
+          <w:sz w:val="20"/>
+          <w:szCs w:val="18"/>
+        </w:rPr>
+        <w:t>SymIllness</w:t>
+      </w:r>
+      <w:proofErr w:type="spellEnd"/>
+      <w:r>
+        <w:rPr>
+          <w:rFonts w:ascii="Cambria" w:hAnsi="Cambria"/>
+          <w:sz w:val="20"/>
+          <w:szCs w:val="18"/>
+        </w:rPr>
+        <w:t xml:space="preserve"> (as a percentage of population)</w:t>
+      </w:r>
+      <w:r>
+        <w:rPr>
+          <w:rFonts w:ascii="Cambria" w:hAnsi="Cambria"/>
+          <w:sz w:val="20"/>
+          <w:szCs w:val="18"/>
+        </w:rPr>
+        <w:t>:</w:t>
+      </w:r>
+      <w:r>
+        <w:rPr>
+          <w:rFonts w:ascii="Cambria" w:hAnsi="Cambria"/>
+          <w:sz w:val="20"/>
+          <w:szCs w:val="18"/>
+        </w:rPr>
+        <w:t xml:space="preserve"> </w:t>
+      </w:r>
+    </w:p>
+    <w:p>
+      <w:pPr>
+        <w:pStyle w:val="ListParagraph"/>
+        <w:numPr>
+          <w:ilvl w:val="3"/>
+          <w:numId w:val="2"/>
+        </w:numPr>
+        <w:spacing w:after="60" w:line="240" w:lineRule="auto"/>
+        <w:rPr>
+          <w:rFonts w:ascii="Cambria" w:hAnsi="Cambria"/>
+          <w:sz w:val="20"/>
+          <w:szCs w:val="18"/>
+        </w:rPr>
+      </w:pPr>
+      <w:r>
+        <w:rPr>
+          <w:rFonts w:ascii="Cambria" w:hAnsi="Cambria"/>
+          <w:i/>
+          <w:sz w:val="20"/>
+          <w:szCs w:val="18"/>
+        </w:rPr>
+        <w:t>min</w:t>
+      </w:r>
+      <w:r>
+        <w:rPr>
+          <w:rFonts w:ascii="Cambria" w:hAnsi="Cambria"/>
+          <w:sz w:val="20"/>
+          <w:szCs w:val="18"/>
+        </w:rPr>
+        <w:t xml:space="preserve"> = .2;</w:t>
+      </w:r>
+      <w:r>
+        <w:rPr>
+          <w:rFonts w:ascii="Cambria" w:hAnsi="Cambria"/>
+          <w:sz w:val="20"/>
+          <w:szCs w:val="18"/>
+        </w:rPr>
+        <w:t xml:space="preserve"> </w:t>
+      </w:r>
+      <w:r>
+        <w:rPr>
+          <w:rFonts w:ascii="Cambria" w:hAnsi="Cambria"/>
+          <w:i/>
+          <w:sz w:val="20"/>
+          <w:szCs w:val="18"/>
+        </w:rPr>
+        <w:t>max</w:t>
+      </w:r>
+      <w:r>
+        <w:rPr>
+          <w:rFonts w:ascii="Cambria" w:hAnsi="Cambria"/>
+          <w:sz w:val="20"/>
+          <w:szCs w:val="18"/>
+        </w:rPr>
+        <w:t xml:space="preserve"> =</w:t>
+      </w:r>
+      <w:r>
+        <w:rPr>
+          <w:rFonts w:ascii="Cambria" w:hAnsi="Cambria"/>
+          <w:sz w:val="20"/>
+          <w:szCs w:val="18"/>
+        </w:rPr>
+        <w:t>3</w:t>
+      </w:r>
+      <w:r>
+        <w:rPr>
+          <w:rFonts w:ascii="Cambria" w:hAnsi="Cambria"/>
+          <w:sz w:val="20"/>
+          <w:szCs w:val="18"/>
+        </w:rPr>
+        <w:t>9.</w:t>
+      </w:r>
+      <w:r>
+        <w:rPr>
+          <w:rFonts w:ascii="Cambria" w:hAnsi="Cambria"/>
+          <w:sz w:val="20"/>
+          <w:szCs w:val="18"/>
+        </w:rPr>
+        <w:t>9; increments of .2</w:t>
+      </w:r>
+      <w:r>
+        <w:rPr>
+          <w:rFonts w:ascii="Cambria" w:hAnsi="Cambria"/>
+          <w:sz w:val="20"/>
+          <w:szCs w:val="18"/>
+        </w:rPr>
+        <w:t xml:space="preserve"> </w:t>
+      </w:r>
+    </w:p>
+    <w:p>
+      <w:pPr>
+        <w:pStyle w:val="ListParagraph"/>
+        <w:numPr>
+          <w:ilvl w:val="2"/>
+          <w:numId w:val="2"/>
+        </w:numPr>
+        <w:spacing w:after="60" w:line="240" w:lineRule="auto"/>
+        <w:rPr>
+          <w:rFonts w:ascii="Cambria" w:hAnsi="Cambria"/>
+          <w:sz w:val="20"/>
+          <w:szCs w:val="18"/>
+        </w:rPr>
+      </w:pPr>
+      <w:proofErr w:type="spellStart"/>
+      <w:r>
+        <w:rPr>
+          <w:rFonts w:ascii="Cambria" w:hAnsi="Cambria"/>
+          <w:sz w:val="20"/>
+          <w:szCs w:val="18"/>
+        </w:rPr>
+        <w:t>Hosp</w:t>
+      </w:r>
+      <w:proofErr w:type="spellEnd"/>
+      <w:r>
+        <w:rPr>
+          <w:rFonts w:ascii="Cambria" w:hAnsi="Cambria"/>
+          <w:sz w:val="20"/>
+          <w:szCs w:val="18"/>
+        </w:rPr>
+        <w:t xml:space="preserve"> (per 100000 persons)</w:t>
+      </w:r>
+      <w:r>
+        <w:rPr>
+          <w:rFonts w:ascii="Cambria" w:hAnsi="Cambria"/>
+          <w:sz w:val="20"/>
+          <w:szCs w:val="18"/>
+        </w:rPr>
+        <w:t xml:space="preserve">: </w:t>
+      </w:r>
+    </w:p>
+    <w:p>
+      <w:pPr>
+        <w:pStyle w:val="ListParagraph"/>
+        <w:numPr>
+          <w:ilvl w:val="3"/>
+          <w:numId w:val="2"/>
+        </w:numPr>
+        <w:spacing w:after="60" w:line="240" w:lineRule="auto"/>
+        <w:rPr>
+          <w:rFonts w:ascii="Cambria" w:hAnsi="Cambria"/>
+          <w:sz w:val="20"/>
+          <w:szCs w:val="18"/>
+        </w:rPr>
+      </w:pPr>
+      <w:r>
+        <w:rPr>
+          <w:rFonts w:ascii="Cambria" w:hAnsi="Cambria"/>
+          <w:i/>
+          <w:sz w:val="20"/>
+          <w:szCs w:val="18"/>
+        </w:rPr>
+        <w:t>2009 scenarios (RLXX): min</w:t>
+      </w:r>
+      <w:r>
+        <w:rPr>
+          <w:rFonts w:ascii="Cambria" w:hAnsi="Cambria"/>
+          <w:i/>
+          <w:sz w:val="20"/>
+          <w:szCs w:val="18"/>
+        </w:rPr>
+        <w:t xml:space="preserve"> </w:t>
+      </w:r>
+      <w:r>
+        <w:rPr>
+          <w:rFonts w:ascii="Cambria" w:hAnsi="Cambria"/>
+          <w:i/>
+          <w:sz w:val="20"/>
+          <w:szCs w:val="18"/>
+        </w:rPr>
+        <w:t>= 0.2; max</w:t>
+      </w:r>
+      <w:r>
+        <w:rPr>
+          <w:rFonts w:ascii="Cambria" w:hAnsi="Cambria"/>
+          <w:sz w:val="20"/>
+          <w:szCs w:val="18"/>
+        </w:rPr>
+        <w:t xml:space="preserve"> = </w:t>
+      </w:r>
+      <w:r>
+        <w:rPr>
+          <w:rFonts w:ascii="Cambria" w:hAnsi="Cambria"/>
+          <w:sz w:val="20"/>
+          <w:szCs w:val="18"/>
+        </w:rPr>
+        <w:t>11</w:t>
+      </w:r>
+      <w:r>
+        <w:rPr>
+          <w:rFonts w:ascii="Cambria" w:hAnsi="Cambria"/>
+          <w:sz w:val="20"/>
+          <w:szCs w:val="18"/>
+        </w:rPr>
+        <w:t>9.</w:t>
+      </w:r>
+      <w:r>
+        <w:rPr>
+          <w:rFonts w:ascii="Cambria" w:hAnsi="Cambria"/>
+          <w:sz w:val="20"/>
+          <w:szCs w:val="18"/>
+        </w:rPr>
+        <w:t>8</w:t>
+      </w:r>
+      <w:r>
+        <w:rPr>
+          <w:rFonts w:ascii="Cambria" w:hAnsi="Cambria"/>
+          <w:sz w:val="20"/>
+          <w:szCs w:val="18"/>
+        </w:rPr>
+        <w:t>; increments of 0.2</w:t>
+      </w:r>
+    </w:p>
+    <w:p>
+      <w:pPr>
+        <w:pStyle w:val="ListParagraph"/>
+        <w:numPr>
+          <w:ilvl w:val="3"/>
+          <w:numId w:val="2"/>
+        </w:numPr>
+        <w:spacing w:after="60" w:line="240" w:lineRule="auto"/>
+        <w:rPr>
+          <w:rFonts w:ascii="Cambria" w:hAnsi="Cambria"/>
+          <w:sz w:val="20"/>
+          <w:szCs w:val="18"/>
+        </w:rPr>
+      </w:pPr>
+      <w:r>
+        <w:rPr>
+          <w:rFonts w:ascii="Cambria" w:hAnsi="Cambria"/>
+          <w:i/>
+          <w:sz w:val="20"/>
+          <w:szCs w:val="18"/>
+        </w:rPr>
+        <w:t>Hypothetical (HPXX): min</w:t>
+      </w:r>
+      <w:r>
+        <w:rPr>
+          <w:rFonts w:ascii="Cambria" w:hAnsi="Cambria"/>
+          <w:i/>
+          <w:sz w:val="20"/>
+          <w:szCs w:val="18"/>
+        </w:rPr>
+        <w:t xml:space="preserve"> </w:t>
+      </w:r>
+      <w:r>
+        <w:rPr>
+          <w:rFonts w:ascii="Cambria" w:hAnsi="Cambria"/>
+          <w:i/>
+          <w:sz w:val="20"/>
+          <w:szCs w:val="18"/>
+        </w:rPr>
+        <w:t xml:space="preserve"> = 1; max</w:t>
+      </w:r>
+      <w:r>
+        <w:rPr>
+          <w:rFonts w:ascii="Cambria" w:hAnsi="Cambria"/>
+          <w:sz w:val="20"/>
+          <w:szCs w:val="18"/>
+        </w:rPr>
+        <w:t xml:space="preserve"> = </w:t>
+      </w:r>
+      <w:r>
+        <w:rPr>
+          <w:rFonts w:ascii="Cambria" w:hAnsi="Cambria"/>
+          <w:sz w:val="20"/>
+          <w:szCs w:val="18"/>
+        </w:rPr>
+        <w:t>599; increments of 1</w:t>
+      </w:r>
+    </w:p>
+    <w:p>
+      <w:pPr>
+        <w:pStyle w:val="ListParagraph"/>
+        <w:numPr>
+          <w:ilvl w:val="2"/>
+          <w:numId w:val="2"/>
+        </w:numPr>
+        <w:spacing w:after="60" w:line="240" w:lineRule="auto"/>
+        <w:rPr>
+          <w:rFonts w:ascii="Cambria" w:hAnsi="Cambria"/>
+          <w:sz w:val="20"/>
+          <w:szCs w:val="18"/>
+        </w:rPr>
+      </w:pPr>
+      <w:r>
+        <w:rPr>
+          <w:rFonts w:ascii="Cambria" w:hAnsi="Cambria"/>
+          <w:sz w:val="20"/>
+          <w:szCs w:val="18"/>
+        </w:rPr>
+        <w:t>Deaths</w:t>
+      </w:r>
+      <w:r>
+        <w:rPr>
+          <w:rFonts w:ascii="Cambria" w:hAnsi="Cambria"/>
+          <w:sz w:val="20"/>
+          <w:szCs w:val="18"/>
+        </w:rPr>
+        <w:t xml:space="preserve"> (per 100000 persons)</w:t>
+      </w:r>
+      <w:r>
+        <w:rPr>
+          <w:rFonts w:ascii="Cambria" w:hAnsi="Cambria"/>
+          <w:sz w:val="20"/>
+          <w:szCs w:val="18"/>
+        </w:rPr>
+        <w:t xml:space="preserve">: </w:t>
+      </w:r>
+    </w:p>
+    <w:p>
+      <w:pPr>
+        <w:pStyle w:val="ListParagraph"/>
+        <w:numPr>
+          <w:ilvl w:val="3"/>
+          <w:numId w:val="2"/>
+        </w:numPr>
+        <w:spacing w:after="60" w:line="240" w:lineRule="auto"/>
+        <w:rPr>
+          <w:rFonts w:ascii="Cambria" w:hAnsi="Cambria"/>
+          <w:sz w:val="20"/>
+          <w:szCs w:val="18"/>
+        </w:rPr>
+      </w:pPr>
+      <w:r>
+        <w:rPr>
+          <w:rFonts w:ascii="Cambria" w:hAnsi="Cambria"/>
+          <w:i/>
+          <w:sz w:val="20"/>
+          <w:szCs w:val="18"/>
+        </w:rPr>
+        <w:t>2009 scenarios (RLXX): min</w:t>
+      </w:r>
+      <w:r>
+        <w:rPr>
+          <w:rFonts w:ascii="Cambria" w:hAnsi="Cambria"/>
+          <w:i/>
+          <w:sz w:val="20"/>
+          <w:szCs w:val="18"/>
+        </w:rPr>
+        <w:t xml:space="preserve"> </w:t>
+      </w:r>
+      <w:r>
+        <w:rPr>
+          <w:rFonts w:ascii="Cambria" w:hAnsi="Cambria"/>
+          <w:i/>
+          <w:sz w:val="20"/>
+          <w:szCs w:val="18"/>
+        </w:rPr>
+        <w:t xml:space="preserve"> = .02; </w:t>
+      </w:r>
+      <w:r>
+        <w:rPr>
+          <w:rFonts w:ascii="Cambria" w:hAnsi="Cambria"/>
+          <w:sz w:val="20"/>
+          <w:szCs w:val="18"/>
+        </w:rPr>
+        <w:t xml:space="preserve"> </w:t>
+      </w:r>
+      <w:r>
+        <w:rPr>
+          <w:rFonts w:ascii="Cambria" w:hAnsi="Cambria"/>
+          <w:i/>
+          <w:sz w:val="20"/>
+          <w:szCs w:val="18"/>
+        </w:rPr>
+        <w:t>max</w:t>
+      </w:r>
+      <w:r>
+        <w:rPr>
+          <w:rFonts w:ascii="Cambria" w:hAnsi="Cambria"/>
+          <w:sz w:val="20"/>
+          <w:szCs w:val="18"/>
+        </w:rPr>
+        <w:t xml:space="preserve"> =</w:t>
+      </w:r>
+      <w:r>
+        <w:rPr>
+          <w:rFonts w:ascii="Cambria" w:hAnsi="Cambria"/>
+          <w:sz w:val="20"/>
+          <w:szCs w:val="18"/>
+        </w:rPr>
+        <w:t xml:space="preserve"> 1</w:t>
+      </w:r>
+      <w:r>
+        <w:rPr>
+          <w:rFonts w:ascii="Cambria" w:hAnsi="Cambria"/>
+          <w:sz w:val="20"/>
+          <w:szCs w:val="18"/>
+        </w:rPr>
+        <w:t>1</w:t>
+      </w:r>
+      <w:r>
+        <w:rPr>
+          <w:rFonts w:ascii="Cambria" w:hAnsi="Cambria"/>
+          <w:sz w:val="20"/>
+          <w:szCs w:val="18"/>
+        </w:rPr>
+        <w:t>.98</w:t>
+      </w:r>
+      <w:r>
+        <w:rPr>
+          <w:rFonts w:ascii="Cambria" w:hAnsi="Cambria"/>
+          <w:sz w:val="20"/>
+          <w:szCs w:val="18"/>
+        </w:rPr>
+        <w:t>;  increments of .02</w:t>
+      </w:r>
+    </w:p>
+    <w:p>
+      <w:pPr>
+        <w:pStyle w:val="ListParagraph"/>
+        <w:numPr>
+          <w:ilvl w:val="3"/>
+          <w:numId w:val="2"/>
+        </w:numPr>
+        <w:spacing w:after="60" w:line="240" w:lineRule="auto"/>
+        <w:rPr>
+          <w:rFonts w:ascii="Cambria" w:hAnsi="Cambria"/>
+          <w:sz w:val="20"/>
+          <w:szCs w:val="18"/>
+        </w:rPr>
+      </w:pPr>
+      <w:r>
+        <w:rPr>
+          <w:rFonts w:ascii="Cambria" w:hAnsi="Cambria"/>
+          <w:i/>
+          <w:sz w:val="20"/>
+          <w:szCs w:val="18"/>
+        </w:rPr>
+        <w:t>Hypothetical (HPXX): min</w:t>
+      </w:r>
+      <w:r>
+        <w:rPr>
+          <w:rFonts w:ascii="Cambria" w:hAnsi="Cambria"/>
+          <w:i/>
+          <w:sz w:val="20"/>
+          <w:szCs w:val="18"/>
+        </w:rPr>
+        <w:t xml:space="preserve"> </w:t>
+      </w:r>
+      <w:r>
+        <w:rPr>
+          <w:rFonts w:ascii="Cambria" w:hAnsi="Cambria"/>
+          <w:i/>
+          <w:sz w:val="20"/>
+          <w:szCs w:val="18"/>
+        </w:rPr>
+        <w:t xml:space="preserve"> = .</w:t>
+      </w:r>
+      <w:r>
+        <w:rPr>
+          <w:rFonts w:ascii="Cambria" w:hAnsi="Cambria"/>
+          <w:i/>
+          <w:sz w:val="20"/>
+          <w:szCs w:val="18"/>
+        </w:rPr>
+        <w:t>1</w:t>
+      </w:r>
+      <w:r>
+        <w:rPr>
+          <w:rFonts w:ascii="Cambria" w:hAnsi="Cambria"/>
+          <w:i/>
+          <w:sz w:val="20"/>
+          <w:szCs w:val="18"/>
+        </w:rPr>
+        <w:t>; max</w:t>
+      </w:r>
+      <w:r>
+        <w:rPr>
+          <w:rFonts w:ascii="Cambria" w:hAnsi="Cambria"/>
+          <w:sz w:val="20"/>
+          <w:szCs w:val="18"/>
+        </w:rPr>
+        <w:t xml:space="preserve"> = </w:t>
+      </w:r>
+      <w:r>
+        <w:rPr>
+          <w:rFonts w:ascii="Cambria" w:hAnsi="Cambria"/>
+          <w:sz w:val="20"/>
+          <w:szCs w:val="18"/>
+        </w:rPr>
+        <w:t>59</w:t>
+      </w:r>
+      <w:r>
+        <w:rPr>
+          <w:rFonts w:ascii="Cambria" w:hAnsi="Cambria"/>
+          <w:sz w:val="20"/>
+          <w:szCs w:val="18"/>
+        </w:rPr>
+        <w:t>.9; increments of 0.</w:t>
+      </w:r>
+      <w:r>
+        <w:rPr>
+          <w:rFonts w:ascii="Cambria" w:hAnsi="Cambria"/>
+          <w:sz w:val="20"/>
+          <w:szCs w:val="18"/>
+        </w:rPr>
+        <w:t>1</w:t>
+      </w:r>
+      <w:bookmarkStart w:id="0" w:name="_GoBack"/>
+      <w:bookmarkEnd w:id="0"/>
+    </w:p>
+    <w:p>
+      <w:pPr>
+        <w:pStyle w:val="ListParagraph"/>
+        <w:numPr>
+          <w:ilvl w:val="2"/>
+          <w:numId w:val="2"/>
+        </w:numPr>
+        <w:spacing w:after="60" w:line="240" w:lineRule="auto"/>
+        <w:rPr>
+          <w:rFonts w:ascii="Cambria" w:hAnsi="Cambria"/>
+          <w:sz w:val="20"/>
+          <w:szCs w:val="18"/>
+        </w:rPr>
+      </w:pPr>
+      <w:proofErr w:type="spellStart"/>
+      <w:r>
+        <w:rPr>
+          <w:rFonts w:ascii="Cambria" w:hAnsi="Cambria"/>
+          <w:sz w:val="20"/>
+          <w:szCs w:val="18"/>
+        </w:rPr>
+        <w:lastRenderedPageBreak/>
+        <w:t>AntiviralTX</w:t>
+      </w:r>
+      <w:proofErr w:type="spellEnd"/>
+      <w:r>
+        <w:rPr>
+          <w:rFonts w:ascii="Cambria" w:hAnsi="Cambria"/>
+          <w:sz w:val="20"/>
+          <w:szCs w:val="18"/>
+        </w:rPr>
+        <w:t xml:space="preserve"> (as a percentage of population)</w:t>
+      </w:r>
+      <w:r>
+        <w:rPr>
+          <w:rFonts w:ascii="Cambria" w:hAnsi="Cambria"/>
+          <w:sz w:val="20"/>
+          <w:szCs w:val="18"/>
+        </w:rPr>
+        <w:t xml:space="preserve">: </w:t>
+      </w:r>
+    </w:p>
+    <w:p>
+      <w:pPr>
+        <w:pStyle w:val="ListParagraph"/>
+        <w:numPr>
+          <w:ilvl w:val="3"/>
+          <w:numId w:val="2"/>
+        </w:numPr>
+        <w:spacing w:after="60" w:line="240" w:lineRule="auto"/>
+        <w:rPr>
+          <w:rFonts w:ascii="Cambria" w:hAnsi="Cambria"/>
+          <w:sz w:val="20"/>
+          <w:szCs w:val="18"/>
+        </w:rPr>
+      </w:pPr>
+      <w:r>
+        <w:rPr>
+          <w:rFonts w:ascii="Cambria" w:hAnsi="Cambria"/>
+          <w:i/>
+          <w:sz w:val="20"/>
+          <w:szCs w:val="18"/>
+        </w:rPr>
+        <w:t>min</w:t>
+      </w:r>
+      <w:r>
+        <w:rPr>
+          <w:rFonts w:ascii="Cambria" w:hAnsi="Cambria"/>
+          <w:i/>
+          <w:sz w:val="20"/>
+          <w:szCs w:val="18"/>
+        </w:rPr>
+        <w:t xml:space="preserve"> </w:t>
+      </w:r>
+      <w:r>
+        <w:rPr>
+          <w:rFonts w:ascii="Cambria" w:hAnsi="Cambria"/>
+          <w:i/>
+          <w:sz w:val="20"/>
+          <w:szCs w:val="18"/>
+        </w:rPr>
+        <w:t xml:space="preserve"> = .0</w:t>
+      </w:r>
+      <w:r>
+        <w:rPr>
+          <w:rFonts w:ascii="Cambria" w:hAnsi="Cambria"/>
+          <w:i/>
+          <w:sz w:val="20"/>
+          <w:szCs w:val="18"/>
+        </w:rPr>
+        <w:t>2</w:t>
+      </w:r>
+      <w:r>
+        <w:rPr>
+          <w:rFonts w:ascii="Cambria" w:hAnsi="Cambria"/>
+          <w:i/>
+          <w:sz w:val="20"/>
+          <w:szCs w:val="18"/>
+        </w:rPr>
+        <w:t>; max</w:t>
+      </w:r>
+      <w:r>
+        <w:rPr>
+          <w:rFonts w:ascii="Cambria" w:hAnsi="Cambria"/>
+          <w:sz w:val="20"/>
+          <w:szCs w:val="18"/>
+        </w:rPr>
+        <w:t xml:space="preserve"> = </w:t>
+      </w:r>
+      <w:r>
+        <w:rPr>
+          <w:rFonts w:ascii="Cambria" w:hAnsi="Cambria"/>
+          <w:sz w:val="20"/>
+          <w:szCs w:val="18"/>
+        </w:rPr>
+        <w:t>7</w:t>
+      </w:r>
+      <w:r>
+        <w:rPr>
+          <w:rFonts w:ascii="Cambria" w:hAnsi="Cambria"/>
+          <w:sz w:val="20"/>
+          <w:szCs w:val="18"/>
+        </w:rPr>
+        <w:t>.9</w:t>
+      </w:r>
+      <w:r>
+        <w:rPr>
+          <w:rFonts w:ascii="Cambria" w:hAnsi="Cambria"/>
+          <w:sz w:val="20"/>
+          <w:szCs w:val="18"/>
+        </w:rPr>
+        <w:t>8</w:t>
+      </w:r>
+      <w:r>
+        <w:rPr>
+          <w:rFonts w:ascii="Cambria" w:hAnsi="Cambria"/>
+          <w:sz w:val="20"/>
+          <w:szCs w:val="18"/>
+        </w:rPr>
+        <w:t>; increments of .0</w:t>
+      </w:r>
+      <w:r>
+        <w:rPr>
+          <w:rFonts w:ascii="Cambria" w:hAnsi="Cambria"/>
+          <w:sz w:val="20"/>
+          <w:szCs w:val="18"/>
+        </w:rPr>
+        <w:t>2</w:t>
       </w:r>
     </w:p>
     <w:p>
@@ -1718,23 +2695,243 @@
           <w:sz w:val="20"/>
           <w:szCs w:val="18"/>
         </w:rPr>
-        <w:t>All bins are r</w:t>
-      </w:r>
-      <w:r>
-        <w:rPr>
-          <w:rFonts w:ascii="Cambria" w:hAnsi="Cambria"/>
-          <w:sz w:val="20"/>
-          <w:szCs w:val="18"/>
-        </w:rPr>
-        <w:t>eq</w:t>
-      </w:r>
-      <w:r>
-        <w:rPr>
-          <w:rFonts w:ascii="Cambria" w:hAnsi="Cambria"/>
-          <w:sz w:val="20"/>
-          <w:szCs w:val="18"/>
-        </w:rPr>
-        <w:t>uired</w:t>
+        <w:t>Point: {</w:t>
+      </w:r>
+      <w:r>
+        <w:rPr>
+          <w:rFonts w:ascii="Cambria" w:hAnsi="Cambria"/>
+          <w:sz w:val="20"/>
+          <w:szCs w:val="18"/>
+        </w:rPr>
+        <w:t xml:space="preserve"> </w:t>
+      </w:r>
+      <w:proofErr w:type="spellStart"/>
+      <w:r>
+        <w:rPr>
+          <w:rFonts w:ascii="Cambria" w:hAnsi="Cambria"/>
+          <w:sz w:val="20"/>
+          <w:szCs w:val="18"/>
+        </w:rPr>
+        <w:t>sm.mean</w:t>
+      </w:r>
+      <w:proofErr w:type="spellEnd"/>
+      <w:r>
+        <w:rPr>
+          <w:rFonts w:ascii="Cambria" w:hAnsi="Cambria"/>
+          <w:sz w:val="20"/>
+          <w:szCs w:val="18"/>
+        </w:rPr>
+        <w:t xml:space="preserve">, </w:t>
+      </w:r>
+      <w:proofErr w:type="spellStart"/>
+      <w:r>
+        <w:rPr>
+          <w:rFonts w:ascii="Cambria" w:hAnsi="Cambria"/>
+          <w:sz w:val="20"/>
+          <w:szCs w:val="18"/>
+        </w:rPr>
+        <w:t>sm.median</w:t>
+      </w:r>
+      <w:proofErr w:type="spellEnd"/>
+      <w:r>
+        <w:rPr>
+          <w:rFonts w:ascii="Cambria" w:hAnsi="Cambria"/>
+          <w:sz w:val="20"/>
+          <w:szCs w:val="18"/>
+        </w:rPr>
+        <w:t>,</w:t>
+      </w:r>
+      <w:r>
+        <w:rPr>
+          <w:rFonts w:ascii="Cambria" w:hAnsi="Cambria"/>
+          <w:sz w:val="20"/>
+          <w:szCs w:val="18"/>
+        </w:rPr>
+        <w:t xml:space="preserve"> </w:t>
+      </w:r>
+      <w:r>
+        <w:rPr>
+          <w:rFonts w:ascii="Cambria" w:hAnsi="Cambria"/>
+          <w:sz w:val="20"/>
+          <w:szCs w:val="18"/>
+        </w:rPr>
+        <w:t>sm.perc2</w:t>
+      </w:r>
+      <w:r>
+        <w:rPr>
+          <w:rFonts w:ascii="Cambria" w:hAnsi="Cambria"/>
+          <w:sz w:val="20"/>
+          <w:szCs w:val="18"/>
+        </w:rPr>
+        <w:t>p5, sm.perc</w:t>
+      </w:r>
+      <w:r>
+        <w:rPr>
+          <w:rFonts w:ascii="Cambria" w:hAnsi="Cambria"/>
+          <w:sz w:val="20"/>
+          <w:szCs w:val="18"/>
+        </w:rPr>
+        <w:t>5 sm.perc25, sm.perc75, sm.perc</w:t>
+      </w:r>
+      <w:r>
+        <w:rPr>
+          <w:rFonts w:ascii="Cambria" w:hAnsi="Cambria"/>
+          <w:sz w:val="20"/>
+          <w:szCs w:val="18"/>
+        </w:rPr>
+        <w:t>9</w:t>
+      </w:r>
+      <w:r>
+        <w:rPr>
+          <w:rFonts w:ascii="Cambria" w:hAnsi="Cambria"/>
+          <w:sz w:val="20"/>
+          <w:szCs w:val="18"/>
+        </w:rPr>
+        <w:t>5, sm.perc</w:t>
+      </w:r>
+      <w:r>
+        <w:rPr>
+          <w:rFonts w:ascii="Cambria" w:hAnsi="Cambria"/>
+          <w:sz w:val="20"/>
+          <w:szCs w:val="18"/>
+        </w:rPr>
+        <w:t>9</w:t>
+      </w:r>
+      <w:r>
+        <w:rPr>
+          <w:rFonts w:ascii="Cambria" w:hAnsi="Cambria"/>
+          <w:sz w:val="20"/>
+          <w:szCs w:val="18"/>
+        </w:rPr>
+        <w:t>7</w:t>
+      </w:r>
+      <w:r>
+        <w:rPr>
+          <w:rFonts w:ascii="Cambria" w:hAnsi="Cambria"/>
+          <w:sz w:val="20"/>
+          <w:szCs w:val="18"/>
+        </w:rPr>
+        <w:t>p</w:t>
+      </w:r>
+      <w:r>
+        <w:rPr>
+          <w:rFonts w:ascii="Cambria" w:hAnsi="Cambria"/>
+          <w:sz w:val="20"/>
+          <w:szCs w:val="18"/>
+        </w:rPr>
+        <w:t>5</w:t>
+      </w:r>
+      <w:r>
+        <w:rPr>
+          <w:rFonts w:ascii="Cambria" w:hAnsi="Cambria"/>
+          <w:sz w:val="20"/>
+          <w:szCs w:val="18"/>
+        </w:rPr>
+        <w:t xml:space="preserve"> }</w:t>
+      </w:r>
+    </w:p>
+    <w:p>
+      <w:pPr>
+        <w:pStyle w:val="ListParagraph"/>
+        <w:numPr>
+          <w:ilvl w:val="2"/>
+          <w:numId w:val="2"/>
+        </w:numPr>
+        <w:spacing w:after="60" w:line="240" w:lineRule="auto"/>
+        <w:rPr>
+          <w:rFonts w:ascii="Cambria" w:hAnsi="Cambria"/>
+          <w:sz w:val="20"/>
+          <w:szCs w:val="18"/>
+        </w:rPr>
+      </w:pPr>
+      <w:r>
+        <w:rPr>
+          <w:rFonts w:ascii="Cambria" w:hAnsi="Cambria"/>
+          <w:sz w:val="20"/>
+          <w:szCs w:val="18"/>
+        </w:rPr>
+        <w:t>Mean, median and 2.5, 5, 25, 75, 95 and 97.5 percentiles</w:t>
+      </w:r>
+    </w:p>
+    <w:p>
+      <w:pPr>
+        <w:pStyle w:val="ListParagraph"/>
+        <w:numPr>
+          <w:ilvl w:val="1"/>
+          <w:numId w:val="2"/>
+        </w:numPr>
+        <w:spacing w:after="60" w:line="240" w:lineRule="auto"/>
+        <w:rPr>
+          <w:rFonts w:ascii="Cambria" w:hAnsi="Cambria"/>
+          <w:sz w:val="20"/>
+          <w:szCs w:val="18"/>
+        </w:rPr>
+      </w:pPr>
+      <w:proofErr w:type="spellStart"/>
+      <w:r>
+        <w:rPr>
+          <w:rFonts w:ascii="Cambria" w:hAnsi="Cambria"/>
+          <w:sz w:val="20"/>
+          <w:szCs w:val="18"/>
+        </w:rPr>
+        <w:t>sm.peak</w:t>
+      </w:r>
+      <w:proofErr w:type="spellEnd"/>
+    </w:p>
+    <w:p>
+      <w:pPr>
+        <w:pStyle w:val="ListParagraph"/>
+        <w:numPr>
+          <w:ilvl w:val="2"/>
+          <w:numId w:val="2"/>
+        </w:numPr>
+        <w:spacing w:after="60" w:line="240" w:lineRule="auto"/>
+        <w:rPr>
+          <w:rFonts w:ascii="Cambria" w:hAnsi="Cambria"/>
+          <w:sz w:val="20"/>
+          <w:szCs w:val="18"/>
+        </w:rPr>
+      </w:pPr>
+      <w:proofErr w:type="gramStart"/>
+      <w:r>
+        <w:rPr>
+          <w:rFonts w:ascii="Cambria" w:hAnsi="Cambria"/>
+          <w:sz w:val="20"/>
+          <w:szCs w:val="18"/>
+        </w:rPr>
+        <w:t>probability</w:t>
+      </w:r>
+      <w:proofErr w:type="gramEnd"/>
+      <w:r>
+        <w:rPr>
+          <w:rFonts w:ascii="Cambria" w:hAnsi="Cambria"/>
+          <w:sz w:val="20"/>
+          <w:szCs w:val="18"/>
+        </w:rPr>
+        <w:t xml:space="preserve"> that peak occurs during a given week.</w:t>
+      </w:r>
+    </w:p>
+    <w:p>
+      <w:pPr>
+        <w:pStyle w:val="ListParagraph"/>
+        <w:numPr>
+          <w:ilvl w:val="1"/>
+          <w:numId w:val="2"/>
+        </w:numPr>
+        <w:spacing w:after="60" w:line="240" w:lineRule="auto"/>
+        <w:rPr>
+          <w:rFonts w:ascii="Cambria" w:hAnsi="Cambria"/>
+          <w:sz w:val="20"/>
+          <w:szCs w:val="18"/>
+        </w:rPr>
+      </w:pPr>
+      <w:r>
+        <w:rPr>
+          <w:rFonts w:ascii="Cambria" w:hAnsi="Cambria"/>
+          <w:sz w:val="20"/>
+          <w:szCs w:val="18"/>
+        </w:rPr>
+        <w:t>All bins are required</w:t>
       </w:r>
     </w:p>
     <w:p>
@@ -1751,16 +2948,38 @@
           <w:szCs w:val="18"/>
         </w:rPr>
       </w:pPr>
-      <w:proofErr w:type="spellStart"/>
-      <w:r>
-        <w:rPr>
-          <w:rFonts w:ascii="Cambria" w:hAnsi="Cambria"/>
-          <w:sz w:val="20"/>
-          <w:szCs w:val="18"/>
-        </w:rPr>
-        <w:t>Bin_cml</w:t>
-      </w:r>
-      <w:proofErr w:type="spellEnd"/>
+      <w:r>
+        <w:rPr>
+          <w:rFonts w:ascii="Cambria" w:hAnsi="Cambria"/>
+          <w:sz w:val="20"/>
+          <w:szCs w:val="18"/>
+        </w:rPr>
+        <w:t>Week1</w:t>
+      </w:r>
+      <w:r>
+        <w:rPr>
+          <w:rFonts w:ascii="Cambria" w:hAnsi="Cambria"/>
+          <w:sz w:val="20"/>
+          <w:szCs w:val="18"/>
+        </w:rPr>
+        <w:t xml:space="preserve"> (</w:t>
+      </w:r>
+      <w:r>
+        <w:rPr>
+          <w:rFonts w:ascii="Cambria" w:hAnsi="Cambria"/>
+          <w:sz w:val="20"/>
+          <w:szCs w:val="18"/>
+        </w:rPr>
+        <w:t>MMWR week 27 for RL (2009) scenarios and MMWR week 36 for HP scenarios</w:t>
+      </w:r>
+      <w:r>
+        <w:rPr>
+          <w:rFonts w:ascii="Cambria" w:hAnsi="Cambria"/>
+          <w:sz w:val="20"/>
+          <w:szCs w:val="18"/>
+        </w:rPr>
+        <w:t>)</w:t>
+      </w:r>
     </w:p>
     <w:p>
       <w:pPr>
@@ -1782,45 +3001,188 @@
           <w:sz w:val="20"/>
           <w:szCs w:val="18"/>
         </w:rPr>
-        <w:t xml:space="preserve">As Bin but with </w:t>
+        <w:t xml:space="preserve">Valid: </w:t>
+      </w:r>
+      <w:r>
+        <w:rPr>
+          <w:rFonts w:ascii="Cambria" w:hAnsi="Cambria"/>
+          <w:sz w:val="20"/>
+          <w:szCs w:val="18"/>
+        </w:rPr>
+        <w:t xml:space="preserve"> </w:t>
+      </w:r>
+      <w:r>
+        <w:rPr>
+          <w:rFonts w:ascii="Cambria" w:hAnsi="Cambria"/>
+          <w:sz w:val="20"/>
+          <w:szCs w:val="18"/>
+        </w:rPr>
+        <w:t xml:space="preserve">if Bin </w:t>
+      </w:r>
+      <w:r>
+        <w:rPr>
+          <w:rFonts w:ascii="Cambria" w:hAnsi="Cambria" w:cs="Cambria Math"/>
+          <w:i/>
+          <w:sz w:val="20"/>
+          <w:szCs w:val="18"/>
+        </w:rPr>
+        <w:t>not in</w:t>
+      </w:r>
+      <w:r>
+        <w:rPr>
+          <w:rFonts w:ascii="Cambria" w:hAnsi="Cambria"/>
+          <w:sz w:val="20"/>
+          <w:szCs w:val="18"/>
+        </w:rPr>
+        <w:t xml:space="preserve"> {</w:t>
       </w:r>
       <w:proofErr w:type="spellStart"/>
       <w:r>
         <w:rPr>
           <w:rFonts w:ascii="Cambria" w:hAnsi="Cambria"/>
-          <w:i/>
-          <w:sz w:val="20"/>
-          <w:szCs w:val="18"/>
-        </w:rPr>
-        <w:t>range_max</w:t>
+          <w:sz w:val="20"/>
+          <w:szCs w:val="18"/>
+        </w:rPr>
+        <w:t>sm.mean</w:t>
       </w:r>
       <w:proofErr w:type="spellEnd"/>
       <w:r>
         <w:rPr>
           <w:rFonts w:ascii="Cambria" w:hAnsi="Cambria"/>
-          <w:i/>
-          <w:sz w:val="20"/>
-          <w:szCs w:val="18"/>
-        </w:rPr>
-        <w:t xml:space="preserve"> </w:t>
-      </w:r>
-      <w:r>
-        <w:rPr>
-          <w:rFonts w:ascii="Cambria" w:hAnsi="Cambria"/>
-          <w:sz w:val="20"/>
-          <w:szCs w:val="18"/>
-        </w:rPr>
-        <w:t>and bin size twice th</w:t>
-      </w:r>
-      <w:bookmarkStart w:id="0" w:name="_GoBack"/>
-      <w:bookmarkEnd w:id="0"/>
-      <w:r>
-        <w:rPr>
-          <w:rFonts w:ascii="Cambria" w:hAnsi="Cambria"/>
-          <w:sz w:val="20"/>
-          <w:szCs w:val="18"/>
-        </w:rPr>
-        <w:t>e size of Bin</w:t>
+          <w:sz w:val="20"/>
+          <w:szCs w:val="18"/>
+        </w:rPr>
+        <w:t xml:space="preserve">, </w:t>
+      </w:r>
+      <w:proofErr w:type="spellStart"/>
+      <w:r>
+        <w:rPr>
+          <w:rFonts w:ascii="Cambria" w:hAnsi="Cambria"/>
+          <w:sz w:val="20"/>
+          <w:szCs w:val="18"/>
+        </w:rPr>
+        <w:t>sm.median</w:t>
+      </w:r>
+      <w:proofErr w:type="spellEnd"/>
+      <w:r>
+        <w:rPr>
+          <w:rFonts w:ascii="Cambria" w:hAnsi="Cambria"/>
+          <w:sz w:val="20"/>
+          <w:szCs w:val="18"/>
+        </w:rPr>
+        <w:t xml:space="preserve">, </w:t>
+      </w:r>
+      <w:r>
+        <w:rPr>
+          <w:rFonts w:ascii="Cambria" w:hAnsi="Cambria"/>
+          <w:sz w:val="20"/>
+          <w:szCs w:val="18"/>
+        </w:rPr>
+        <w:t>sm.perc2</w:t>
+      </w:r>
+      <w:r>
+        <w:rPr>
+          <w:rFonts w:ascii="Cambria" w:hAnsi="Cambria"/>
+          <w:sz w:val="20"/>
+          <w:szCs w:val="18"/>
+        </w:rPr>
+        <w:t>p5, sm.perc</w:t>
+      </w:r>
+      <w:r>
+        <w:rPr>
+          <w:rFonts w:ascii="Cambria" w:hAnsi="Cambria"/>
+          <w:sz w:val="20"/>
+          <w:szCs w:val="18"/>
+        </w:rPr>
+        <w:t>5 sm.perc25, sm.perc75, sm.perc</w:t>
+      </w:r>
+      <w:r>
+        <w:rPr>
+          <w:rFonts w:ascii="Cambria" w:hAnsi="Cambria"/>
+          <w:sz w:val="20"/>
+          <w:szCs w:val="18"/>
+        </w:rPr>
+        <w:t>9</w:t>
+      </w:r>
+      <w:r>
+        <w:rPr>
+          <w:rFonts w:ascii="Cambria" w:hAnsi="Cambria"/>
+          <w:sz w:val="20"/>
+          <w:szCs w:val="18"/>
+        </w:rPr>
+        <w:t>5, sm.perc</w:t>
+      </w:r>
+      <w:r>
+        <w:rPr>
+          <w:rFonts w:ascii="Cambria" w:hAnsi="Cambria"/>
+          <w:sz w:val="20"/>
+          <w:szCs w:val="18"/>
+        </w:rPr>
+        <w:t>9</w:t>
+      </w:r>
+      <w:r>
+        <w:rPr>
+          <w:rFonts w:ascii="Cambria" w:hAnsi="Cambria"/>
+          <w:sz w:val="20"/>
+          <w:szCs w:val="18"/>
+        </w:rPr>
+        <w:t>7</w:t>
+      </w:r>
+      <w:r>
+        <w:rPr>
+          <w:rFonts w:ascii="Cambria" w:hAnsi="Cambria"/>
+          <w:sz w:val="20"/>
+          <w:szCs w:val="18"/>
+        </w:rPr>
+        <w:t>p</w:t>
+      </w:r>
+      <w:r>
+        <w:rPr>
+          <w:rFonts w:ascii="Cambria" w:hAnsi="Cambria"/>
+          <w:sz w:val="20"/>
+          <w:szCs w:val="18"/>
+        </w:rPr>
+        <w:t>5</w:t>
+      </w:r>
+      <w:r>
+        <w:rPr>
+          <w:rFonts w:ascii="Cambria" w:hAnsi="Cambria"/>
+          <w:sz w:val="20"/>
+          <w:szCs w:val="18"/>
+        </w:rPr>
+        <w:t xml:space="preserve">}, then </w:t>
+      </w:r>
+      <w:r>
+        <w:rPr>
+          <w:rFonts w:ascii="Cambria" w:hAnsi="Cambria"/>
+          <w:sz w:val="20"/>
+          <w:szCs w:val="18"/>
+        </w:rPr>
+        <w:t>[</w:t>
+      </w:r>
+      <w:r>
+        <w:rPr>
+          <w:rFonts w:ascii="Cambria" w:hAnsi="Cambria"/>
+          <w:sz w:val="20"/>
+          <w:szCs w:val="18"/>
+        </w:rPr>
+        <w:t xml:space="preserve">0, </w:t>
+      </w:r>
+      <w:r>
+        <w:rPr>
+          <w:rFonts w:ascii="Cambria" w:hAnsi="Cambria"/>
+          <w:sz w:val="20"/>
+          <w:szCs w:val="18"/>
+        </w:rPr>
+        <w:t>1</w:t>
+      </w:r>
+      <w:r>
+        <w:rPr>
+          <w:rFonts w:ascii="Cambria" w:hAnsi="Cambria"/>
+          <w:sz w:val="20"/>
+          <w:szCs w:val="18"/>
+        </w:rPr>
+        <w:t>]</w:t>
       </w:r>
     </w:p>
     <w:p>
@@ -1843,32 +3205,104 @@
           <w:sz w:val="20"/>
           <w:szCs w:val="18"/>
         </w:rPr>
-        <w:t>Week1</w:t>
-      </w:r>
-      <w:r>
-        <w:rPr>
-          <w:rFonts w:ascii="Cambria" w:hAnsi="Cambria"/>
-          <w:sz w:val="20"/>
-          <w:szCs w:val="18"/>
-        </w:rPr>
-        <w:t xml:space="preserve"> (</w:t>
-      </w:r>
-      <w:r>
-        <w:rPr>
-          <w:rFonts w:ascii="Cambria" w:hAnsi="Cambria"/>
-          <w:sz w:val="20"/>
-          <w:szCs w:val="18"/>
-        </w:rPr>
-        <w:t>MMWR week 27 for RL (2009) scenarios and MMWR week 36 for HP scenarios</w:t>
-      </w:r>
-      <w:r>
-        <w:rPr>
-          <w:rFonts w:ascii="Cambria" w:hAnsi="Cambria"/>
-          <w:sz w:val="20"/>
-          <w:szCs w:val="18"/>
-        </w:rPr>
-        <w:t>)</w:t>
-      </w:r>
+        <w:t>Week2</w:t>
+      </w:r>
+    </w:p>
+    <w:p>
+      <w:pPr>
+        <w:pStyle w:val="ListParagraph"/>
+        <w:numPr>
+          <w:ilvl w:val="0"/>
+          <w:numId w:val="2"/>
+        </w:numPr>
+        <w:spacing w:after="60" w:line="240" w:lineRule="auto"/>
+        <w:rPr>
+          <w:rFonts w:ascii="Cambria" w:hAnsi="Cambria"/>
+          <w:sz w:val="20"/>
+          <w:szCs w:val="18"/>
+        </w:rPr>
+      </w:pPr>
+      <w:r>
+        <w:rPr>
+          <w:rFonts w:ascii="Cambria" w:hAnsi="Cambria"/>
+          <w:sz w:val="20"/>
+          <w:szCs w:val="18"/>
+        </w:rPr>
+        <w:t>…</w:t>
+      </w:r>
+    </w:p>
+    <w:p>
+      <w:pPr>
+        <w:pStyle w:val="ListParagraph"/>
+        <w:numPr>
+          <w:ilvl w:val="0"/>
+          <w:numId w:val="2"/>
+        </w:numPr>
+        <w:spacing w:after="60" w:line="240" w:lineRule="auto"/>
+        <w:rPr>
+          <w:rFonts w:ascii="Cambria" w:hAnsi="Cambria"/>
+          <w:sz w:val="20"/>
+          <w:szCs w:val="18"/>
+        </w:rPr>
+      </w:pPr>
+      <w:r>
+        <w:rPr>
+          <w:rFonts w:ascii="Cambria" w:hAnsi="Cambria"/>
+          <w:sz w:val="20"/>
+          <w:szCs w:val="18"/>
+        </w:rPr>
+        <w:t>Week52</w:t>
+      </w:r>
+    </w:p>
+    <w:p>
+      <w:pPr>
+        <w:pStyle w:val="ListParagraph"/>
+        <w:numPr>
+          <w:ilvl w:val="0"/>
+          <w:numId w:val="2"/>
+        </w:numPr>
+        <w:spacing w:after="60" w:line="240" w:lineRule="auto"/>
+        <w:rPr>
+          <w:rFonts w:ascii="Cambria" w:hAnsi="Cambria"/>
+          <w:sz w:val="20"/>
+          <w:szCs w:val="18"/>
+        </w:rPr>
+      </w:pPr>
+      <w:proofErr w:type="spellStart"/>
+      <w:r>
+        <w:rPr>
+          <w:rFonts w:ascii="Cambria" w:hAnsi="Cambria"/>
+          <w:sz w:val="20"/>
+          <w:szCs w:val="18"/>
+        </w:rPr>
+        <w:t>Peak.Magnitude</w:t>
+      </w:r>
+      <w:proofErr w:type="spellEnd"/>
+    </w:p>
+    <w:p>
+      <w:pPr>
+        <w:pStyle w:val="ListParagraph"/>
+        <w:numPr>
+          <w:ilvl w:val="0"/>
+          <w:numId w:val="2"/>
+        </w:numPr>
+        <w:spacing w:after="60" w:line="240" w:lineRule="auto"/>
+        <w:rPr>
+          <w:rFonts w:ascii="Cambria" w:hAnsi="Cambria"/>
+          <w:sz w:val="20"/>
+          <w:szCs w:val="18"/>
+        </w:rPr>
+      </w:pPr>
+      <w:proofErr w:type="spellStart"/>
+      <w:r>
+        <w:rPr>
+          <w:rFonts w:ascii="Cambria" w:hAnsi="Cambria"/>
+          <w:sz w:val="20"/>
+          <w:szCs w:val="18"/>
+        </w:rPr>
+        <w:t>Cml</w:t>
+      </w:r>
+      <w:proofErr w:type="spellEnd"/>
     </w:p>
     <w:p>
       <w:pPr>
@@ -1890,329 +3324,6 @@
           <w:sz w:val="20"/>
           <w:szCs w:val="18"/>
         </w:rPr>
-        <w:t xml:space="preserve">Valid: </w:t>
-      </w:r>
-      <w:r>
-        <w:rPr>
-          <w:rFonts w:ascii="Cambria" w:hAnsi="Cambria"/>
-          <w:sz w:val="20"/>
-          <w:szCs w:val="18"/>
-        </w:rPr>
-        <w:t xml:space="preserve"> </w:t>
-      </w:r>
-      <w:r>
-        <w:rPr>
-          <w:rFonts w:ascii="Cambria" w:hAnsi="Cambria"/>
-          <w:sz w:val="20"/>
-          <w:szCs w:val="18"/>
-        </w:rPr>
-        <w:t xml:space="preserve">if Bin </w:t>
-      </w:r>
-      <w:r>
-        <w:rPr>
-          <w:rFonts w:ascii="Cambria" w:hAnsi="Cambria" w:cs="Cambria Math"/>
-          <w:i/>
-          <w:sz w:val="20"/>
-          <w:szCs w:val="18"/>
-        </w:rPr>
-        <w:t>not in</w:t>
-      </w:r>
-      <w:r>
-        <w:rPr>
-          <w:rFonts w:ascii="Cambria" w:hAnsi="Cambria"/>
-          <w:sz w:val="20"/>
-          <w:szCs w:val="18"/>
-        </w:rPr>
-        <w:t xml:space="preserve"> {</w:t>
-      </w:r>
-      <w:proofErr w:type="spellStart"/>
-      <w:r>
-        <w:rPr>
-          <w:rFonts w:ascii="Cambria" w:hAnsi="Cambria"/>
-          <w:sz w:val="20"/>
-          <w:szCs w:val="18"/>
-        </w:rPr>
-        <w:t>sm.mean</w:t>
-      </w:r>
-      <w:proofErr w:type="spellEnd"/>
-      <w:r>
-        <w:rPr>
-          <w:rFonts w:ascii="Cambria" w:hAnsi="Cambria"/>
-          <w:sz w:val="20"/>
-          <w:szCs w:val="18"/>
-        </w:rPr>
-        <w:t xml:space="preserve">, </w:t>
-      </w:r>
-      <w:proofErr w:type="spellStart"/>
-      <w:r>
-        <w:rPr>
-          <w:rFonts w:ascii="Cambria" w:hAnsi="Cambria"/>
-          <w:sz w:val="20"/>
-          <w:szCs w:val="18"/>
-        </w:rPr>
-        <w:t>sm.median</w:t>
-      </w:r>
-      <w:proofErr w:type="spellEnd"/>
-      <w:r>
-        <w:rPr>
-          <w:rFonts w:ascii="Cambria" w:hAnsi="Cambria"/>
-          <w:sz w:val="20"/>
-          <w:szCs w:val="18"/>
-        </w:rPr>
-        <w:t xml:space="preserve">, </w:t>
-      </w:r>
-      <w:r>
-        <w:rPr>
-          <w:rFonts w:ascii="Cambria" w:hAnsi="Cambria"/>
-          <w:sz w:val="20"/>
-          <w:szCs w:val="18"/>
-        </w:rPr>
-        <w:t>sm.perc2</w:t>
-      </w:r>
-      <w:r>
-        <w:rPr>
-          <w:rFonts w:ascii="Cambria" w:hAnsi="Cambria"/>
-          <w:sz w:val="20"/>
-          <w:szCs w:val="18"/>
-        </w:rPr>
-        <w:t>p5, sm.perc</w:t>
-      </w:r>
-      <w:r>
-        <w:rPr>
-          <w:rFonts w:ascii="Cambria" w:hAnsi="Cambria"/>
-          <w:sz w:val="20"/>
-          <w:szCs w:val="18"/>
-        </w:rPr>
-        <w:t>5 sm.perc25, sm.perc75, sm.perc</w:t>
-      </w:r>
-      <w:r>
-        <w:rPr>
-          <w:rFonts w:ascii="Cambria" w:hAnsi="Cambria"/>
-          <w:sz w:val="20"/>
-          <w:szCs w:val="18"/>
-        </w:rPr>
-        <w:t>9</w:t>
-      </w:r>
-      <w:r>
-        <w:rPr>
-          <w:rFonts w:ascii="Cambria" w:hAnsi="Cambria"/>
-          <w:sz w:val="20"/>
-          <w:szCs w:val="18"/>
-        </w:rPr>
-        <w:t>5, sm.perc</w:t>
-      </w:r>
-      <w:r>
-        <w:rPr>
-          <w:rFonts w:ascii="Cambria" w:hAnsi="Cambria"/>
-          <w:sz w:val="20"/>
-          <w:szCs w:val="18"/>
-        </w:rPr>
-        <w:t>9</w:t>
-      </w:r>
-      <w:r>
-        <w:rPr>
-          <w:rFonts w:ascii="Cambria" w:hAnsi="Cambria"/>
-          <w:sz w:val="20"/>
-          <w:szCs w:val="18"/>
-        </w:rPr>
-        <w:t>7</w:t>
-      </w:r>
-      <w:r>
-        <w:rPr>
-          <w:rFonts w:ascii="Cambria" w:hAnsi="Cambria"/>
-          <w:sz w:val="20"/>
-          <w:szCs w:val="18"/>
-        </w:rPr>
-        <w:t>p</w:t>
-      </w:r>
-      <w:r>
-        <w:rPr>
-          <w:rFonts w:ascii="Cambria" w:hAnsi="Cambria"/>
-          <w:sz w:val="20"/>
-          <w:szCs w:val="18"/>
-        </w:rPr>
-        <w:t>5</w:t>
-      </w:r>
-      <w:r>
-        <w:rPr>
-          <w:rFonts w:ascii="Cambria" w:hAnsi="Cambria"/>
-          <w:sz w:val="20"/>
-          <w:szCs w:val="18"/>
-        </w:rPr>
-        <w:t xml:space="preserve">}, then </w:t>
-      </w:r>
-      <w:r>
-        <w:rPr>
-          <w:rFonts w:ascii="Cambria" w:hAnsi="Cambria"/>
-          <w:sz w:val="20"/>
-          <w:szCs w:val="18"/>
-        </w:rPr>
-        <w:t>[</w:t>
-      </w:r>
-      <w:r>
-        <w:rPr>
-          <w:rFonts w:ascii="Cambria" w:hAnsi="Cambria"/>
-          <w:sz w:val="20"/>
-          <w:szCs w:val="18"/>
-        </w:rPr>
-        <w:t xml:space="preserve">0, </w:t>
-      </w:r>
-      <w:r>
-        <w:rPr>
-          <w:rFonts w:ascii="Cambria" w:hAnsi="Cambria"/>
-          <w:sz w:val="20"/>
-          <w:szCs w:val="18"/>
-        </w:rPr>
-        <w:t>1</w:t>
-      </w:r>
-      <w:r>
-        <w:rPr>
-          <w:rFonts w:ascii="Cambria" w:hAnsi="Cambria"/>
-          <w:sz w:val="20"/>
-          <w:szCs w:val="18"/>
-        </w:rPr>
-        <w:t>]</w:t>
-      </w:r>
-    </w:p>
-    <w:p>
-      <w:pPr>
-        <w:pStyle w:val="ListParagraph"/>
-        <w:numPr>
-          <w:ilvl w:val="0"/>
-          <w:numId w:val="2"/>
-        </w:numPr>
-        <w:spacing w:after="60" w:line="240" w:lineRule="auto"/>
-        <w:rPr>
-          <w:rFonts w:ascii="Cambria" w:hAnsi="Cambria"/>
-          <w:sz w:val="20"/>
-          <w:szCs w:val="18"/>
-        </w:rPr>
-      </w:pPr>
-      <w:r>
-        <w:rPr>
-          <w:rFonts w:ascii="Cambria" w:hAnsi="Cambria"/>
-          <w:sz w:val="20"/>
-          <w:szCs w:val="18"/>
-        </w:rPr>
-        <w:t>Week2</w:t>
-      </w:r>
-    </w:p>
-    <w:p>
-      <w:pPr>
-        <w:pStyle w:val="ListParagraph"/>
-        <w:numPr>
-          <w:ilvl w:val="0"/>
-          <w:numId w:val="2"/>
-        </w:numPr>
-        <w:spacing w:after="60" w:line="240" w:lineRule="auto"/>
-        <w:rPr>
-          <w:rFonts w:ascii="Cambria" w:hAnsi="Cambria"/>
-          <w:sz w:val="20"/>
-          <w:szCs w:val="18"/>
-        </w:rPr>
-      </w:pPr>
-      <w:r>
-        <w:rPr>
-          <w:rFonts w:ascii="Cambria" w:hAnsi="Cambria"/>
-          <w:sz w:val="20"/>
-          <w:szCs w:val="18"/>
-        </w:rPr>
-        <w:t>…</w:t>
-      </w:r>
-    </w:p>
-    <w:p>
-      <w:pPr>
-        <w:pStyle w:val="ListParagraph"/>
-        <w:numPr>
-          <w:ilvl w:val="0"/>
-          <w:numId w:val="2"/>
-        </w:numPr>
-        <w:spacing w:after="60" w:line="240" w:lineRule="auto"/>
-        <w:rPr>
-          <w:rFonts w:ascii="Cambria" w:hAnsi="Cambria"/>
-          <w:sz w:val="20"/>
-          <w:szCs w:val="18"/>
-        </w:rPr>
-      </w:pPr>
-      <w:r>
-        <w:rPr>
-          <w:rFonts w:ascii="Cambria" w:hAnsi="Cambria"/>
-          <w:sz w:val="20"/>
-          <w:szCs w:val="18"/>
-        </w:rPr>
-        <w:t>Week52</w:t>
-      </w:r>
-    </w:p>
-    <w:p>
-      <w:pPr>
-        <w:pStyle w:val="ListParagraph"/>
-        <w:numPr>
-          <w:ilvl w:val="0"/>
-          <w:numId w:val="2"/>
-        </w:numPr>
-        <w:spacing w:after="60" w:line="240" w:lineRule="auto"/>
-        <w:rPr>
-          <w:rFonts w:ascii="Cambria" w:hAnsi="Cambria"/>
-          <w:sz w:val="20"/>
-          <w:szCs w:val="18"/>
-        </w:rPr>
-      </w:pPr>
-      <w:proofErr w:type="spellStart"/>
-      <w:r>
-        <w:rPr>
-          <w:rFonts w:ascii="Cambria" w:hAnsi="Cambria"/>
-          <w:sz w:val="20"/>
-          <w:szCs w:val="18"/>
-        </w:rPr>
-        <w:t>Peak.Magnitude</w:t>
-      </w:r>
-      <w:proofErr w:type="spellEnd"/>
-    </w:p>
-    <w:p>
-      <w:pPr>
-        <w:pStyle w:val="ListParagraph"/>
-        <w:numPr>
-          <w:ilvl w:val="0"/>
-          <w:numId w:val="2"/>
-        </w:numPr>
-        <w:spacing w:after="60" w:line="240" w:lineRule="auto"/>
-        <w:rPr>
-          <w:rFonts w:ascii="Cambria" w:hAnsi="Cambria"/>
-          <w:sz w:val="20"/>
-          <w:szCs w:val="18"/>
-        </w:rPr>
-      </w:pPr>
-      <w:proofErr w:type="spellStart"/>
-      <w:r>
-        <w:rPr>
-          <w:rFonts w:ascii="Cambria" w:hAnsi="Cambria"/>
-          <w:sz w:val="20"/>
-          <w:szCs w:val="18"/>
-        </w:rPr>
-        <w:t>Cml</w:t>
-      </w:r>
-      <w:proofErr w:type="spellEnd"/>
-    </w:p>
-    <w:p>
-      <w:pPr>
-        <w:pStyle w:val="ListParagraph"/>
-        <w:numPr>
-          <w:ilvl w:val="1"/>
-          <w:numId w:val="2"/>
-        </w:numPr>
-        <w:spacing w:after="60" w:line="240" w:lineRule="auto"/>
-        <w:rPr>
-          <w:rFonts w:ascii="Cambria" w:hAnsi="Cambria"/>
-          <w:sz w:val="20"/>
-          <w:szCs w:val="18"/>
-        </w:rPr>
-      </w:pPr>
-      <w:r>
-        <w:rPr>
-          <w:rFonts w:ascii="Cambria" w:hAnsi="Cambria"/>
-          <w:sz w:val="20"/>
-          <w:szCs w:val="18"/>
-        </w:rPr>
         <w:t>Cumulative rate over the entire pandemic</w:t>
       </w:r>
     </w:p>
@@ -2231,7 +3342,6 @@
           <w:sz w:val="20"/>
           <w:szCs w:val="18"/>
         </w:rPr>
-        <w:lastRenderedPageBreak/>
         <w:t>Projections for non-required locations, should be in a separate file.</w:t>
       </w:r>
       <w:r>
@@ -2605,6 +3715,7 @@
           <w:sz w:val="20"/>
           <w:szCs w:val="18"/>
         </w:rPr>
+        <w:lastRenderedPageBreak/>
         <w:drawing>
           <wp:inline distT="0" distB="0" distL="0" distR="0" wp14:anchorId="1B4643A9" wp14:editId="6C6384C2">
             <wp:extent cx="5943600" cy="4090124"/>

</xml_diff>